<commit_message>
Added Start Conversation Procedure sequence diagram and updated Chat Program Documentation to include this.
</commit_message>
<xml_diff>
--- a/Documentation/Chat Program Documentation.docx
+++ b/Documentation/Chat Program Documentation.docx
@@ -12,9 +12,892 @@
     </w:p>
     <w:p>
       <w:pPr>
-        <w:rPr>
-          <w:rFonts w:ascii="HelveticaNeueLT Std Cn" w:hAnsi="HelveticaNeueLT Std Cn"/>
-        </w:rPr>
+        <w:pStyle w:val="Heading1"/>
+      </w:pPr>
+      <w:r>
+        <w:t>Domain ID Allocation</w:t>
+      </w:r>
+    </w:p>
+    <w:p>
+      <w:pPr>
+        <w:pStyle w:val="NoSpacing"/>
+      </w:pPr>
+      <w:r>
+        <w:t>A domain object has to have a unique ID. This ID is allocated by the Server. Each Domain object has a respective DomainFactory which is in charge of creating a unique ID for the object. For example User has a factory UserFactory with the following:</w:t>
+      </w:r>
+    </w:p>
+    <w:p>
+      <w:pPr>
+        <w:pStyle w:val="NoSpacing"/>
+      </w:pPr>
+    </w:p>
+    <w:p>
+      <w:pPr>
+        <w:autoSpaceDE w:val="0"/>
+        <w:autoSpaceDN w:val="0"/>
+        <w:adjustRightInd w:val="0"/>
+        <w:spacing w:after="0" w:line="240" w:lineRule="auto"/>
+        <w:rPr>
+          <w:rFonts w:ascii="Consolas" w:hAnsi="Consolas" w:cs="Consolas"/>
+          <w:color w:val="000000"/>
+          <w:sz w:val="19"/>
+          <w:szCs w:val="19"/>
+          <w:highlight w:val="white"/>
+        </w:rPr>
+      </w:pPr>
+      <w:r>
+        <w:rPr>
+          <w:rFonts w:ascii="Consolas" w:hAnsi="Consolas" w:cs="Consolas"/>
+          <w:color w:val="0000FF"/>
+          <w:sz w:val="19"/>
+          <w:szCs w:val="19"/>
+          <w:highlight w:val="white"/>
+        </w:rPr>
+        <w:t>using</w:t>
+      </w:r>
+      <w:r>
+        <w:rPr>
+          <w:rFonts w:ascii="Consolas" w:hAnsi="Consolas" w:cs="Consolas"/>
+          <w:color w:val="000000"/>
+          <w:sz w:val="19"/>
+          <w:szCs w:val="19"/>
+          <w:highlight w:val="white"/>
+        </w:rPr>
+        <w:t xml:space="preserve"> SharedClasses.Domain;</w:t>
+      </w:r>
+    </w:p>
+    <w:p>
+      <w:pPr>
+        <w:autoSpaceDE w:val="0"/>
+        <w:autoSpaceDN w:val="0"/>
+        <w:adjustRightInd w:val="0"/>
+        <w:spacing w:after="0" w:line="240" w:lineRule="auto"/>
+        <w:rPr>
+          <w:rFonts w:ascii="Consolas" w:hAnsi="Consolas" w:cs="Consolas"/>
+          <w:color w:val="000000"/>
+          <w:sz w:val="19"/>
+          <w:szCs w:val="19"/>
+          <w:highlight w:val="white"/>
+        </w:rPr>
+      </w:pPr>
+    </w:p>
+    <w:p>
+      <w:pPr>
+        <w:autoSpaceDE w:val="0"/>
+        <w:autoSpaceDN w:val="0"/>
+        <w:adjustRightInd w:val="0"/>
+        <w:spacing w:after="0" w:line="240" w:lineRule="auto"/>
+        <w:rPr>
+          <w:rFonts w:ascii="Consolas" w:hAnsi="Consolas" w:cs="Consolas"/>
+          <w:color w:val="000000"/>
+          <w:sz w:val="19"/>
+          <w:szCs w:val="19"/>
+          <w:highlight w:val="white"/>
+        </w:rPr>
+      </w:pPr>
+      <w:r>
+        <w:rPr>
+          <w:rFonts w:ascii="Consolas" w:hAnsi="Consolas" w:cs="Consolas"/>
+          <w:color w:val="0000FF"/>
+          <w:sz w:val="19"/>
+          <w:szCs w:val="19"/>
+          <w:highlight w:val="white"/>
+        </w:rPr>
+        <w:t>namespace</w:t>
+      </w:r>
+      <w:r>
+        <w:rPr>
+          <w:rFonts w:ascii="Consolas" w:hAnsi="Consolas" w:cs="Consolas"/>
+          <w:color w:val="000000"/>
+          <w:sz w:val="19"/>
+          <w:szCs w:val="19"/>
+          <w:highlight w:val="white"/>
+        </w:rPr>
+        <w:t xml:space="preserve"> SharedClasses</w:t>
+      </w:r>
+    </w:p>
+    <w:p>
+      <w:pPr>
+        <w:autoSpaceDE w:val="0"/>
+        <w:autoSpaceDN w:val="0"/>
+        <w:adjustRightInd w:val="0"/>
+        <w:spacing w:after="0" w:line="240" w:lineRule="auto"/>
+        <w:rPr>
+          <w:rFonts w:ascii="Consolas" w:hAnsi="Consolas" w:cs="Consolas"/>
+          <w:color w:val="000000"/>
+          <w:sz w:val="19"/>
+          <w:szCs w:val="19"/>
+          <w:highlight w:val="white"/>
+        </w:rPr>
+      </w:pPr>
+      <w:r>
+        <w:rPr>
+          <w:rFonts w:ascii="Consolas" w:hAnsi="Consolas" w:cs="Consolas"/>
+          <w:color w:val="000000"/>
+          <w:sz w:val="19"/>
+          <w:szCs w:val="19"/>
+          <w:highlight w:val="white"/>
+        </w:rPr>
+        <w:t>{</w:t>
+      </w:r>
+    </w:p>
+    <w:p>
+      <w:pPr>
+        <w:autoSpaceDE w:val="0"/>
+        <w:autoSpaceDN w:val="0"/>
+        <w:adjustRightInd w:val="0"/>
+        <w:spacing w:after="0" w:line="240" w:lineRule="auto"/>
+        <w:rPr>
+          <w:rFonts w:ascii="Consolas" w:hAnsi="Consolas" w:cs="Consolas"/>
+          <w:color w:val="000000"/>
+          <w:sz w:val="19"/>
+          <w:szCs w:val="19"/>
+          <w:highlight w:val="white"/>
+        </w:rPr>
+      </w:pPr>
+      <w:r>
+        <w:rPr>
+          <w:rFonts w:ascii="Consolas" w:hAnsi="Consolas" w:cs="Consolas"/>
+          <w:color w:val="000000"/>
+          <w:sz w:val="19"/>
+          <w:szCs w:val="19"/>
+          <w:highlight w:val="white"/>
+        </w:rPr>
+        <w:t xml:space="preserve">    </w:t>
+      </w:r>
+      <w:r>
+        <w:rPr>
+          <w:rFonts w:ascii="Consolas" w:hAnsi="Consolas" w:cs="Consolas"/>
+          <w:color w:val="0000FF"/>
+          <w:sz w:val="19"/>
+          <w:szCs w:val="19"/>
+          <w:highlight w:val="white"/>
+        </w:rPr>
+        <w:t>public</w:t>
+      </w:r>
+      <w:r>
+        <w:rPr>
+          <w:rFonts w:ascii="Consolas" w:hAnsi="Consolas" w:cs="Consolas"/>
+          <w:color w:val="000000"/>
+          <w:sz w:val="19"/>
+          <w:szCs w:val="19"/>
+          <w:highlight w:val="white"/>
+        </w:rPr>
+        <w:t xml:space="preserve"> </w:t>
+      </w:r>
+      <w:r>
+        <w:rPr>
+          <w:rFonts w:ascii="Consolas" w:hAnsi="Consolas" w:cs="Consolas"/>
+          <w:color w:val="0000FF"/>
+          <w:sz w:val="19"/>
+          <w:szCs w:val="19"/>
+          <w:highlight w:val="white"/>
+        </w:rPr>
+        <w:t>sealed</w:t>
+      </w:r>
+      <w:r>
+        <w:rPr>
+          <w:rFonts w:ascii="Consolas" w:hAnsi="Consolas" w:cs="Consolas"/>
+          <w:color w:val="000000"/>
+          <w:sz w:val="19"/>
+          <w:szCs w:val="19"/>
+          <w:highlight w:val="white"/>
+        </w:rPr>
+        <w:t xml:space="preserve"> </w:t>
+      </w:r>
+      <w:r>
+        <w:rPr>
+          <w:rFonts w:ascii="Consolas" w:hAnsi="Consolas" w:cs="Consolas"/>
+          <w:color w:val="0000FF"/>
+          <w:sz w:val="19"/>
+          <w:szCs w:val="19"/>
+          <w:highlight w:val="white"/>
+        </w:rPr>
+        <w:t>class</w:t>
+      </w:r>
+      <w:r>
+        <w:rPr>
+          <w:rFonts w:ascii="Consolas" w:hAnsi="Consolas" w:cs="Consolas"/>
+          <w:color w:val="000000"/>
+          <w:sz w:val="19"/>
+          <w:szCs w:val="19"/>
+          <w:highlight w:val="white"/>
+        </w:rPr>
+        <w:t xml:space="preserve"> </w:t>
+      </w:r>
+      <w:r>
+        <w:rPr>
+          <w:rFonts w:ascii="Consolas" w:hAnsi="Consolas" w:cs="Consolas"/>
+          <w:color w:val="2B91AF"/>
+          <w:sz w:val="19"/>
+          <w:szCs w:val="19"/>
+          <w:highlight w:val="white"/>
+        </w:rPr>
+        <w:t>UserFactory</w:t>
+      </w:r>
+    </w:p>
+    <w:p>
+      <w:pPr>
+        <w:autoSpaceDE w:val="0"/>
+        <w:autoSpaceDN w:val="0"/>
+        <w:adjustRightInd w:val="0"/>
+        <w:spacing w:after="0" w:line="240" w:lineRule="auto"/>
+        <w:rPr>
+          <w:rFonts w:ascii="Consolas" w:hAnsi="Consolas" w:cs="Consolas"/>
+          <w:color w:val="000000"/>
+          <w:sz w:val="19"/>
+          <w:szCs w:val="19"/>
+          <w:highlight w:val="white"/>
+        </w:rPr>
+      </w:pPr>
+      <w:r>
+        <w:rPr>
+          <w:rFonts w:ascii="Consolas" w:hAnsi="Consolas" w:cs="Consolas"/>
+          <w:color w:val="000000"/>
+          <w:sz w:val="19"/>
+          <w:szCs w:val="19"/>
+          <w:highlight w:val="white"/>
+        </w:rPr>
+        <w:t xml:space="preserve">    {</w:t>
+      </w:r>
+    </w:p>
+    <w:p>
+      <w:pPr>
+        <w:autoSpaceDE w:val="0"/>
+        <w:autoSpaceDN w:val="0"/>
+        <w:adjustRightInd w:val="0"/>
+        <w:spacing w:after="0" w:line="240" w:lineRule="auto"/>
+        <w:rPr>
+          <w:rFonts w:ascii="Consolas" w:hAnsi="Consolas" w:cs="Consolas"/>
+          <w:color w:val="000000"/>
+          <w:sz w:val="19"/>
+          <w:szCs w:val="19"/>
+          <w:highlight w:val="white"/>
+        </w:rPr>
+      </w:pPr>
+      <w:r>
+        <w:rPr>
+          <w:rFonts w:ascii="Consolas" w:hAnsi="Consolas" w:cs="Consolas"/>
+          <w:color w:val="000000"/>
+          <w:sz w:val="19"/>
+          <w:szCs w:val="19"/>
+          <w:highlight w:val="white"/>
+        </w:rPr>
+        <w:t xml:space="preserve">        </w:t>
+      </w:r>
+      <w:r>
+        <w:rPr>
+          <w:rFonts w:ascii="Consolas" w:hAnsi="Consolas" w:cs="Consolas"/>
+          <w:color w:val="0000FF"/>
+          <w:sz w:val="19"/>
+          <w:szCs w:val="19"/>
+          <w:highlight w:val="white"/>
+        </w:rPr>
+        <w:t>public</w:t>
+      </w:r>
+      <w:r>
+        <w:rPr>
+          <w:rFonts w:ascii="Consolas" w:hAnsi="Consolas" w:cs="Consolas"/>
+          <w:color w:val="000000"/>
+          <w:sz w:val="19"/>
+          <w:szCs w:val="19"/>
+          <w:highlight w:val="white"/>
+        </w:rPr>
+        <w:t xml:space="preserve"> </w:t>
+      </w:r>
+      <w:r>
+        <w:rPr>
+          <w:rFonts w:ascii="Consolas" w:hAnsi="Consolas" w:cs="Consolas"/>
+          <w:color w:val="0000FF"/>
+          <w:sz w:val="19"/>
+          <w:szCs w:val="19"/>
+          <w:highlight w:val="white"/>
+        </w:rPr>
+        <w:t>int</w:t>
+      </w:r>
+      <w:r>
+        <w:rPr>
+          <w:rFonts w:ascii="Consolas" w:hAnsi="Consolas" w:cs="Consolas"/>
+          <w:color w:val="000000"/>
+          <w:sz w:val="19"/>
+          <w:szCs w:val="19"/>
+          <w:highlight w:val="white"/>
+        </w:rPr>
+        <w:t xml:space="preserve"> NextID { </w:t>
+      </w:r>
+      <w:r>
+        <w:rPr>
+          <w:rFonts w:ascii="Consolas" w:hAnsi="Consolas" w:cs="Consolas"/>
+          <w:color w:val="0000FF"/>
+          <w:sz w:val="19"/>
+          <w:szCs w:val="19"/>
+          <w:highlight w:val="white"/>
+        </w:rPr>
+        <w:t>get</w:t>
+      </w:r>
+      <w:r>
+        <w:rPr>
+          <w:rFonts w:ascii="Consolas" w:hAnsi="Consolas" w:cs="Consolas"/>
+          <w:color w:val="000000"/>
+          <w:sz w:val="19"/>
+          <w:szCs w:val="19"/>
+          <w:highlight w:val="white"/>
+        </w:rPr>
+        <w:t xml:space="preserve">; </w:t>
+      </w:r>
+      <w:r>
+        <w:rPr>
+          <w:rFonts w:ascii="Consolas" w:hAnsi="Consolas" w:cs="Consolas"/>
+          <w:color w:val="0000FF"/>
+          <w:sz w:val="19"/>
+          <w:szCs w:val="19"/>
+          <w:highlight w:val="white"/>
+        </w:rPr>
+        <w:t>private</w:t>
+      </w:r>
+      <w:r>
+        <w:rPr>
+          <w:rFonts w:ascii="Consolas" w:hAnsi="Consolas" w:cs="Consolas"/>
+          <w:color w:val="000000"/>
+          <w:sz w:val="19"/>
+          <w:szCs w:val="19"/>
+          <w:highlight w:val="white"/>
+        </w:rPr>
+        <w:t xml:space="preserve"> </w:t>
+      </w:r>
+      <w:r>
+        <w:rPr>
+          <w:rFonts w:ascii="Consolas" w:hAnsi="Consolas" w:cs="Consolas"/>
+          <w:color w:val="0000FF"/>
+          <w:sz w:val="19"/>
+          <w:szCs w:val="19"/>
+          <w:highlight w:val="white"/>
+        </w:rPr>
+        <w:t>set</w:t>
+      </w:r>
+      <w:r>
+        <w:rPr>
+          <w:rFonts w:ascii="Consolas" w:hAnsi="Consolas" w:cs="Consolas"/>
+          <w:color w:val="000000"/>
+          <w:sz w:val="19"/>
+          <w:szCs w:val="19"/>
+          <w:highlight w:val="white"/>
+        </w:rPr>
+        <w:t>; }</w:t>
+      </w:r>
+    </w:p>
+    <w:p>
+      <w:pPr>
+        <w:autoSpaceDE w:val="0"/>
+        <w:autoSpaceDN w:val="0"/>
+        <w:adjustRightInd w:val="0"/>
+        <w:spacing w:after="0" w:line="240" w:lineRule="auto"/>
+        <w:rPr>
+          <w:rFonts w:ascii="Consolas" w:hAnsi="Consolas" w:cs="Consolas"/>
+          <w:color w:val="000000"/>
+          <w:sz w:val="19"/>
+          <w:szCs w:val="19"/>
+          <w:highlight w:val="white"/>
+        </w:rPr>
+      </w:pPr>
+    </w:p>
+    <w:p>
+      <w:pPr>
+        <w:autoSpaceDE w:val="0"/>
+        <w:autoSpaceDN w:val="0"/>
+        <w:adjustRightInd w:val="0"/>
+        <w:spacing w:after="0" w:line="240" w:lineRule="auto"/>
+        <w:rPr>
+          <w:rFonts w:ascii="Consolas" w:hAnsi="Consolas" w:cs="Consolas"/>
+          <w:color w:val="000000"/>
+          <w:sz w:val="19"/>
+          <w:szCs w:val="19"/>
+          <w:highlight w:val="white"/>
+        </w:rPr>
+      </w:pPr>
+      <w:r>
+        <w:rPr>
+          <w:rFonts w:ascii="Consolas" w:hAnsi="Consolas" w:cs="Consolas"/>
+          <w:color w:val="000000"/>
+          <w:sz w:val="19"/>
+          <w:szCs w:val="19"/>
+          <w:highlight w:val="white"/>
+        </w:rPr>
+        <w:t xml:space="preserve">        </w:t>
+      </w:r>
+      <w:r>
+        <w:rPr>
+          <w:rFonts w:ascii="Consolas" w:hAnsi="Consolas" w:cs="Consolas"/>
+          <w:color w:val="0000FF"/>
+          <w:sz w:val="19"/>
+          <w:szCs w:val="19"/>
+          <w:highlight w:val="white"/>
+        </w:rPr>
+        <w:t>public</w:t>
+      </w:r>
+      <w:r>
+        <w:rPr>
+          <w:rFonts w:ascii="Consolas" w:hAnsi="Consolas" w:cs="Consolas"/>
+          <w:color w:val="000000"/>
+          <w:sz w:val="19"/>
+          <w:szCs w:val="19"/>
+          <w:highlight w:val="white"/>
+        </w:rPr>
+        <w:t xml:space="preserve"> </w:t>
+      </w:r>
+      <w:r>
+        <w:rPr>
+          <w:rFonts w:ascii="Consolas" w:hAnsi="Consolas" w:cs="Consolas"/>
+          <w:color w:val="2B91AF"/>
+          <w:sz w:val="19"/>
+          <w:szCs w:val="19"/>
+          <w:highlight w:val="white"/>
+        </w:rPr>
+        <w:t>User</w:t>
+      </w:r>
+      <w:r>
+        <w:rPr>
+          <w:rFonts w:ascii="Consolas" w:hAnsi="Consolas" w:cs="Consolas"/>
+          <w:color w:val="000000"/>
+          <w:sz w:val="19"/>
+          <w:szCs w:val="19"/>
+          <w:highlight w:val="white"/>
+        </w:rPr>
+        <w:t xml:space="preserve"> CreateUser(</w:t>
+      </w:r>
+      <w:r>
+        <w:rPr>
+          <w:rFonts w:ascii="Consolas" w:hAnsi="Consolas" w:cs="Consolas"/>
+          <w:color w:val="0000FF"/>
+          <w:sz w:val="19"/>
+          <w:szCs w:val="19"/>
+          <w:highlight w:val="white"/>
+        </w:rPr>
+        <w:t>string</w:t>
+      </w:r>
+      <w:r>
+        <w:rPr>
+          <w:rFonts w:ascii="Consolas" w:hAnsi="Consolas" w:cs="Consolas"/>
+          <w:color w:val="000000"/>
+          <w:sz w:val="19"/>
+          <w:szCs w:val="19"/>
+          <w:highlight w:val="white"/>
+        </w:rPr>
+        <w:t xml:space="preserve"> username)</w:t>
+      </w:r>
+    </w:p>
+    <w:p>
+      <w:pPr>
+        <w:autoSpaceDE w:val="0"/>
+        <w:autoSpaceDN w:val="0"/>
+        <w:adjustRightInd w:val="0"/>
+        <w:spacing w:after="0" w:line="240" w:lineRule="auto"/>
+        <w:rPr>
+          <w:rFonts w:ascii="Consolas" w:hAnsi="Consolas" w:cs="Consolas"/>
+          <w:color w:val="000000"/>
+          <w:sz w:val="19"/>
+          <w:szCs w:val="19"/>
+          <w:highlight w:val="white"/>
+        </w:rPr>
+      </w:pPr>
+      <w:r>
+        <w:rPr>
+          <w:rFonts w:ascii="Consolas" w:hAnsi="Consolas" w:cs="Consolas"/>
+          <w:color w:val="000000"/>
+          <w:sz w:val="19"/>
+          <w:szCs w:val="19"/>
+          <w:highlight w:val="white"/>
+        </w:rPr>
+        <w:t xml:space="preserve">        {</w:t>
+      </w:r>
+    </w:p>
+    <w:p>
+      <w:pPr>
+        <w:autoSpaceDE w:val="0"/>
+        <w:autoSpaceDN w:val="0"/>
+        <w:adjustRightInd w:val="0"/>
+        <w:spacing w:after="0" w:line="240" w:lineRule="auto"/>
+        <w:rPr>
+          <w:rFonts w:ascii="Consolas" w:hAnsi="Consolas" w:cs="Consolas"/>
+          <w:color w:val="000000"/>
+          <w:sz w:val="19"/>
+          <w:szCs w:val="19"/>
+          <w:highlight w:val="white"/>
+        </w:rPr>
+      </w:pPr>
+      <w:r>
+        <w:rPr>
+          <w:rFonts w:ascii="Consolas" w:hAnsi="Consolas" w:cs="Consolas"/>
+          <w:color w:val="000000"/>
+          <w:sz w:val="19"/>
+          <w:szCs w:val="19"/>
+          <w:highlight w:val="white"/>
+        </w:rPr>
+        <w:t xml:space="preserve">            </w:t>
+      </w:r>
+      <w:r>
+        <w:rPr>
+          <w:rFonts w:ascii="Consolas" w:hAnsi="Consolas" w:cs="Consolas"/>
+          <w:color w:val="0000FF"/>
+          <w:sz w:val="19"/>
+          <w:szCs w:val="19"/>
+          <w:highlight w:val="white"/>
+        </w:rPr>
+        <w:t>var</w:t>
+      </w:r>
+      <w:r>
+        <w:rPr>
+          <w:rFonts w:ascii="Consolas" w:hAnsi="Consolas" w:cs="Consolas"/>
+          <w:color w:val="000000"/>
+          <w:sz w:val="19"/>
+          <w:szCs w:val="19"/>
+          <w:highlight w:val="white"/>
+        </w:rPr>
+        <w:t xml:space="preserve"> user = </w:t>
+      </w:r>
+      <w:r>
+        <w:rPr>
+          <w:rFonts w:ascii="Consolas" w:hAnsi="Consolas" w:cs="Consolas"/>
+          <w:color w:val="0000FF"/>
+          <w:sz w:val="19"/>
+          <w:szCs w:val="19"/>
+          <w:highlight w:val="white"/>
+        </w:rPr>
+        <w:t>new</w:t>
+      </w:r>
+      <w:r>
+        <w:rPr>
+          <w:rFonts w:ascii="Consolas" w:hAnsi="Consolas" w:cs="Consolas"/>
+          <w:color w:val="000000"/>
+          <w:sz w:val="19"/>
+          <w:szCs w:val="19"/>
+          <w:highlight w:val="white"/>
+        </w:rPr>
+        <w:t xml:space="preserve"> </w:t>
+      </w:r>
+      <w:r>
+        <w:rPr>
+          <w:rFonts w:ascii="Consolas" w:hAnsi="Consolas" w:cs="Consolas"/>
+          <w:color w:val="2B91AF"/>
+          <w:sz w:val="19"/>
+          <w:szCs w:val="19"/>
+          <w:highlight w:val="white"/>
+        </w:rPr>
+        <w:t>User</w:t>
+      </w:r>
+      <w:r>
+        <w:rPr>
+          <w:rFonts w:ascii="Consolas" w:hAnsi="Consolas" w:cs="Consolas"/>
+          <w:color w:val="000000"/>
+          <w:sz w:val="19"/>
+          <w:szCs w:val="19"/>
+          <w:highlight w:val="white"/>
+        </w:rPr>
+        <w:t>(username, NextID);</w:t>
+      </w:r>
+    </w:p>
+    <w:p>
+      <w:pPr>
+        <w:autoSpaceDE w:val="0"/>
+        <w:autoSpaceDN w:val="0"/>
+        <w:adjustRightInd w:val="0"/>
+        <w:spacing w:after="0" w:line="240" w:lineRule="auto"/>
+        <w:rPr>
+          <w:rFonts w:ascii="Consolas" w:hAnsi="Consolas" w:cs="Consolas"/>
+          <w:color w:val="000000"/>
+          <w:sz w:val="19"/>
+          <w:szCs w:val="19"/>
+          <w:highlight w:val="white"/>
+        </w:rPr>
+      </w:pPr>
+      <w:r>
+        <w:rPr>
+          <w:rFonts w:ascii="Consolas" w:hAnsi="Consolas" w:cs="Consolas"/>
+          <w:color w:val="000000"/>
+          <w:sz w:val="19"/>
+          <w:szCs w:val="19"/>
+          <w:highlight w:val="white"/>
+        </w:rPr>
+        <w:t xml:space="preserve">            NextID++;</w:t>
+      </w:r>
+    </w:p>
+    <w:p>
+      <w:pPr>
+        <w:autoSpaceDE w:val="0"/>
+        <w:autoSpaceDN w:val="0"/>
+        <w:adjustRightInd w:val="0"/>
+        <w:spacing w:after="0" w:line="240" w:lineRule="auto"/>
+        <w:rPr>
+          <w:rFonts w:ascii="Consolas" w:hAnsi="Consolas" w:cs="Consolas"/>
+          <w:color w:val="000000"/>
+          <w:sz w:val="19"/>
+          <w:szCs w:val="19"/>
+          <w:highlight w:val="white"/>
+        </w:rPr>
+      </w:pPr>
+      <w:r>
+        <w:rPr>
+          <w:rFonts w:ascii="Consolas" w:hAnsi="Consolas" w:cs="Consolas"/>
+          <w:color w:val="000000"/>
+          <w:sz w:val="19"/>
+          <w:szCs w:val="19"/>
+          <w:highlight w:val="white"/>
+        </w:rPr>
+        <w:t xml:space="preserve">            </w:t>
+      </w:r>
+      <w:r>
+        <w:rPr>
+          <w:rFonts w:ascii="Consolas" w:hAnsi="Consolas" w:cs="Consolas"/>
+          <w:color w:val="0000FF"/>
+          <w:sz w:val="19"/>
+          <w:szCs w:val="19"/>
+          <w:highlight w:val="white"/>
+        </w:rPr>
+        <w:t>return</w:t>
+      </w:r>
+      <w:r>
+        <w:rPr>
+          <w:rFonts w:ascii="Consolas" w:hAnsi="Consolas" w:cs="Consolas"/>
+          <w:color w:val="000000"/>
+          <w:sz w:val="19"/>
+          <w:szCs w:val="19"/>
+          <w:highlight w:val="white"/>
+        </w:rPr>
+        <w:t xml:space="preserve"> user;</w:t>
+      </w:r>
+    </w:p>
+    <w:p>
+      <w:pPr>
+        <w:autoSpaceDE w:val="0"/>
+        <w:autoSpaceDN w:val="0"/>
+        <w:adjustRightInd w:val="0"/>
+        <w:spacing w:after="0" w:line="240" w:lineRule="auto"/>
+        <w:rPr>
+          <w:rFonts w:ascii="Consolas" w:hAnsi="Consolas" w:cs="Consolas"/>
+          <w:color w:val="000000"/>
+          <w:sz w:val="19"/>
+          <w:szCs w:val="19"/>
+          <w:highlight w:val="white"/>
+        </w:rPr>
+      </w:pPr>
+      <w:r>
+        <w:rPr>
+          <w:rFonts w:ascii="Consolas" w:hAnsi="Consolas" w:cs="Consolas"/>
+          <w:color w:val="000000"/>
+          <w:sz w:val="19"/>
+          <w:szCs w:val="19"/>
+          <w:highlight w:val="white"/>
+        </w:rPr>
+        <w:t xml:space="preserve">        }</w:t>
+      </w:r>
+    </w:p>
+    <w:p>
+      <w:pPr>
+        <w:autoSpaceDE w:val="0"/>
+        <w:autoSpaceDN w:val="0"/>
+        <w:adjustRightInd w:val="0"/>
+        <w:spacing w:after="0" w:line="240" w:lineRule="auto"/>
+        <w:rPr>
+          <w:rFonts w:ascii="Consolas" w:hAnsi="Consolas" w:cs="Consolas"/>
+          <w:color w:val="000000"/>
+          <w:sz w:val="19"/>
+          <w:szCs w:val="19"/>
+          <w:highlight w:val="white"/>
+        </w:rPr>
+      </w:pPr>
+      <w:r>
+        <w:rPr>
+          <w:rFonts w:ascii="Consolas" w:hAnsi="Consolas" w:cs="Consolas"/>
+          <w:color w:val="000000"/>
+          <w:sz w:val="19"/>
+          <w:szCs w:val="19"/>
+          <w:highlight w:val="white"/>
+        </w:rPr>
+        <w:t xml:space="preserve">    }</w:t>
+      </w:r>
+    </w:p>
+    <w:p>
+      <w:pPr>
+        <w:pStyle w:val="NoSpacing"/>
+        <w:rPr>
+          <w:rFonts w:ascii="Consolas" w:hAnsi="Consolas" w:cs="Consolas"/>
+          <w:color w:val="000000"/>
+          <w:sz w:val="19"/>
+          <w:szCs w:val="19"/>
+        </w:rPr>
+      </w:pPr>
+      <w:r>
+        <w:rPr>
+          <w:rFonts w:ascii="Consolas" w:hAnsi="Consolas" w:cs="Consolas"/>
+          <w:color w:val="000000"/>
+          <w:sz w:val="19"/>
+          <w:szCs w:val="19"/>
+          <w:highlight w:val="white"/>
+        </w:rPr>
+        <w:t>}</w:t>
+      </w:r>
+    </w:p>
+    <w:p>
+      <w:pPr>
+        <w:pStyle w:val="NoSpacing"/>
+        <w:rPr>
+          <w:rFonts w:ascii="Consolas" w:hAnsi="Consolas" w:cs="Consolas"/>
+          <w:color w:val="000000"/>
+          <w:sz w:val="19"/>
+          <w:szCs w:val="19"/>
+        </w:rPr>
+      </w:pPr>
+    </w:p>
+    <w:p>
+      <w:pPr>
+        <w:pStyle w:val="NoSpacing"/>
+      </w:pPr>
+      <w:r>
+        <w:t>Notice that this is not a static class. The Server has to have an instance of UserFactory for NextID to correctly iterate. This is so Unit Testing is easier (see SharedClassesTests&gt;</w:t>
+      </w:r>
+      <w:r>
+        <w:t>Domain&gt;UserTests</w:t>
+      </w:r>
+      <w:r>
+        <w:t>).</w:t>
+      </w:r>
+    </w:p>
+    <w:p>
+      <w:pPr>
+        <w:pStyle w:val="NoSpacing"/>
+      </w:pPr>
+    </w:p>
+    <w:p>
+      <w:pPr>
+        <w:pStyle w:val="NoSpacing"/>
+      </w:pPr>
+      <w:r>
+        <w:t>The &lt;Domain&gt;Facto</w:t>
+      </w:r>
+      <w:r>
+        <w:t xml:space="preserve">ry was created to make one central location for Domain ID creation. </w:t>
+      </w:r>
+      <w:r>
+        <w:t xml:space="preserve">ID iteration could not be done inside the domain class as domain objects were recreated in both Server and Client. This meant that </w:t>
+      </w:r>
+      <w:r>
+        <w:t>Domain objects</w:t>
+      </w:r>
+      <w:r>
+        <w:t xml:space="preserve"> that were equal were getting independent IDs. To solve this problem, only the Server could have permission to create and allocate Domain IDs using the &lt;Domain&gt;Factories. </w:t>
+      </w:r>
+      <w:r>
+        <w:t>Then when a Domain object was allocated an ID, it could just pass this ID along with the object creation elsewhere. For example, when a new Client has logged in and the Server has allocated the Client a unique User ID, the Client must create its own instance of the User with the same unique ID. For this to happen, the User object is overloaded with the following:</w:t>
+      </w:r>
+    </w:p>
+    <w:p>
+      <w:pPr>
+        <w:pStyle w:val="NoSpacing"/>
+      </w:pPr>
+    </w:p>
+    <w:p>
+      <w:pPr>
+        <w:pStyle w:val="NoSpacing"/>
+        <w:rPr>
+          <w:rFonts w:ascii="Consolas" w:hAnsi="Consolas" w:cs="Consolas"/>
+          <w:color w:val="000000"/>
+          <w:sz w:val="19"/>
+          <w:szCs w:val="19"/>
+        </w:rPr>
+      </w:pPr>
+      <w:r>
+        <w:rPr>
+          <w:rFonts w:ascii="Consolas" w:hAnsi="Consolas" w:cs="Consolas"/>
+          <w:color w:val="0000FF"/>
+          <w:sz w:val="19"/>
+          <w:szCs w:val="19"/>
+          <w:highlight w:val="white"/>
+        </w:rPr>
+        <w:t>var</w:t>
+      </w:r>
+      <w:r>
+        <w:rPr>
+          <w:rFonts w:ascii="Consolas" w:hAnsi="Consolas" w:cs="Consolas"/>
+          <w:color w:val="000000"/>
+          <w:sz w:val="19"/>
+          <w:szCs w:val="19"/>
+          <w:highlight w:val="white"/>
+        </w:rPr>
+        <w:t xml:space="preserve"> user = </w:t>
+      </w:r>
+      <w:r>
+        <w:rPr>
+          <w:rFonts w:ascii="Consolas" w:hAnsi="Consolas" w:cs="Consolas"/>
+          <w:color w:val="0000FF"/>
+          <w:sz w:val="19"/>
+          <w:szCs w:val="19"/>
+          <w:highlight w:val="white"/>
+        </w:rPr>
+        <w:t>new</w:t>
+      </w:r>
+      <w:r>
+        <w:rPr>
+          <w:rFonts w:ascii="Consolas" w:hAnsi="Consolas" w:cs="Consolas"/>
+          <w:color w:val="000000"/>
+          <w:sz w:val="19"/>
+          <w:szCs w:val="19"/>
+          <w:highlight w:val="white"/>
+        </w:rPr>
+        <w:t xml:space="preserve"> </w:t>
+      </w:r>
+      <w:r>
+        <w:rPr>
+          <w:rFonts w:ascii="Consolas" w:hAnsi="Consolas" w:cs="Consolas"/>
+          <w:color w:val="2B91AF"/>
+          <w:sz w:val="19"/>
+          <w:szCs w:val="19"/>
+          <w:highlight w:val="white"/>
+        </w:rPr>
+        <w:t>User</w:t>
+      </w:r>
+      <w:r>
+        <w:rPr>
+          <w:rFonts w:ascii="Consolas" w:hAnsi="Consolas" w:cs="Consolas"/>
+          <w:color w:val="000000"/>
+          <w:sz w:val="19"/>
+          <w:szCs w:val="19"/>
+          <w:highlight w:val="white"/>
+        </w:rPr>
+        <w:t>(UserName, loginResponse.UserID);</w:t>
+      </w:r>
+    </w:p>
+    <w:p>
+      <w:pPr>
+        <w:pStyle w:val="NoSpacing"/>
+        <w:rPr>
+          <w:rFonts w:ascii="Consolas" w:hAnsi="Consolas" w:cs="Consolas"/>
+          <w:color w:val="000000"/>
+          <w:sz w:val="19"/>
+          <w:szCs w:val="19"/>
+        </w:rPr>
+      </w:pPr>
+    </w:p>
+    <w:p>
+      <w:pPr>
+        <w:pStyle w:val="NoSpacing"/>
+      </w:pPr>
+      <w:r>
+        <w:t>In the above case, a new User is created on the client side with a predetermined username and user ID. The User ID was packaged up in a loginResponse message that was sent by the server</w:t>
+      </w:r>
+      <w:bookmarkStart w:id="0" w:name="_GoBack"/>
+      <w:bookmarkEnd w:id="0"/>
+      <w:r>
+        <w:t>.</w:t>
+      </w:r>
+    </w:p>
+    <w:p>
+      <w:pPr>
+        <w:pStyle w:val="NoSpacing"/>
+      </w:pPr>
+    </w:p>
+    <w:p>
+      <w:pPr>
+        <w:pStyle w:val="NoSpacing"/>
       </w:pPr>
       <w:r>
         <w:br w:type="page"/>
@@ -37,15 +920,7 @@
         <w:pStyle w:val="NoSpacing"/>
       </w:pPr>
       <w:r>
-        <w:t xml:space="preserve">The login procedure has grown significantly since the start of development. Whereas before the client would send a </w:t>
-      </w:r>
-      <w:proofErr w:type="spellStart"/>
-      <w:r>
-        <w:t>LoginRequest</w:t>
-      </w:r>
-      <w:proofErr w:type="spellEnd"/>
-      <w:r>
-        <w:t xml:space="preserve"> and assume it was connected</w:t>
+        <w:t>The login procedure has grown significantly since the start of development. Whereas before the client would send a LoginRequest and assume it was connected</w:t>
       </w:r>
       <w:r>
         <w:t xml:space="preserve"> without any verification from the server</w:t>
@@ -97,26 +972,10 @@
         <w:t>ID</w:t>
       </w:r>
       <w:r>
-        <w:t xml:space="preserve"> created by the server’s </w:t>
-      </w:r>
-      <w:proofErr w:type="spellStart"/>
-      <w:r>
-        <w:t>UserFactory</w:t>
-      </w:r>
-      <w:proofErr w:type="spellEnd"/>
-      <w:r>
-        <w:t>. T</w:t>
-      </w:r>
-      <w:r>
-        <w:t xml:space="preserve">he server then sends a new </w:t>
-      </w:r>
-      <w:proofErr w:type="spellStart"/>
-      <w:r>
-        <w:t>UserNotification</w:t>
-      </w:r>
-      <w:proofErr w:type="spellEnd"/>
-      <w:r>
-        <w:t xml:space="preserve"> to all currently connected clients </w:t>
+        <w:t xml:space="preserve"> created by the server’s UserFactory. T</w:t>
+      </w:r>
+      <w:r>
+        <w:t xml:space="preserve">he server then sends a new UserNotification to all currently connected clients </w:t>
       </w:r>
       <w:r>
         <w:t>with the user,</w:t>
@@ -125,23 +984,7 @@
         <w:t xml:space="preserve"> adds the new user to the server’s list of connected clients</w:t>
       </w:r>
       <w:r>
-        <w:t xml:space="preserve"> and a </w:t>
-      </w:r>
-      <w:proofErr w:type="spellStart"/>
-      <w:r>
-        <w:t>LoginResponse</w:t>
-      </w:r>
-      <w:proofErr w:type="spellEnd"/>
-      <w:r>
-        <w:t xml:space="preserve"> to the newly connected user with the unique User ID. Once completed, the newly connected client sends a </w:t>
-      </w:r>
-      <w:proofErr w:type="spellStart"/>
-      <w:r>
-        <w:t>UserSnapshotRequest</w:t>
-      </w:r>
-      <w:proofErr w:type="spellEnd"/>
-      <w:r>
-        <w:t xml:space="preserve"> message to the server and the server will then give a list of connected Users back to the new client.</w:t>
+        <w:t xml:space="preserve"> and a LoginResponse to the newly connected user with the unique User ID. Once completed, the newly connected client sends a UserSnapshotRequest message to the server and the server will then give a list of connected Users back to the new client.</w:t>
       </w:r>
     </w:p>
     <w:p>
@@ -229,8 +1072,97 @@
           </wp:inline>
         </w:drawing>
       </w:r>
-      <w:bookmarkStart w:id="0" w:name="_GoBack"/>
-      <w:bookmarkEnd w:id="0"/>
+    </w:p>
+    <w:p>
+      <w:pPr>
+        <w:pStyle w:val="Heading1"/>
+      </w:pPr>
+      <w:r>
+        <w:lastRenderedPageBreak/>
+        <w:t>New Conversation Sequence Diagram</w:t>
+      </w:r>
+    </w:p>
+    <w:p>
+      <w:pPr>
+        <w:pStyle w:val="NoSpacing"/>
+      </w:pPr>
+      <w:r>
+        <w:t>This sequence of events makes sure that the server and the appropriate clients kno</w:t>
+      </w:r>
+      <w:r>
+        <w:t>w that there is a conversation.</w:t>
+      </w:r>
+    </w:p>
+    <w:p>
+      <w:pPr>
+        <w:pStyle w:val="NoSpacing"/>
+      </w:pPr>
+    </w:p>
+    <w:p>
+      <w:pPr>
+        <w:pStyle w:val="NoSpacing"/>
+      </w:pPr>
+      <w:r>
+        <w:t>Each client has their own list of Conversations, and a ConversationNotification message lets the client know that they are in a new conversation.</w:t>
+      </w:r>
+    </w:p>
+    <w:p>
+      <w:pPr>
+        <w:pStyle w:val="NoSpacing"/>
+      </w:pPr>
+      <w:r>
+        <w:rPr>
+          <w:noProof/>
+        </w:rPr>
+        <w:drawing>
+          <wp:inline distT="0" distB="0" distL="0" distR="0">
+            <wp:extent cx="5731510" cy="6325943"/>
+            <wp:effectExtent l="0" t="0" r="2540" b="0"/>
+            <wp:docPr id="3" name="Picture 3"/>
+            <wp:cNvGraphicFramePr>
+              <a:graphicFrameLocks xmlns:a="http://schemas.openxmlformats.org/drawingml/2006/main" noChangeAspect="1"/>
+            </wp:cNvGraphicFramePr>
+            <a:graphic xmlns:a="http://schemas.openxmlformats.org/drawingml/2006/main">
+              <a:graphicData uri="http://schemas.openxmlformats.org/drawingml/2006/picture">
+                <pic:pic xmlns:pic="http://schemas.openxmlformats.org/drawingml/2006/picture">
+                  <pic:nvPicPr>
+                    <pic:cNvPr id="0" name="Picture 2"/>
+                    <pic:cNvPicPr>
+                      <a:picLocks noChangeAspect="1" noChangeArrowheads="1"/>
+                    </pic:cNvPicPr>
+                  </pic:nvPicPr>
+                  <pic:blipFill>
+                    <a:blip r:embed="rId7">
+                      <a:extLst>
+                        <a:ext uri="{28A0092B-C50C-407E-A947-70E740481C1C}">
+                          <a14:useLocalDpi xmlns:a14="http://schemas.microsoft.com/office/drawing/2010/main" val="0"/>
+                        </a:ext>
+                      </a:extLst>
+                    </a:blip>
+                    <a:srcRect/>
+                    <a:stretch>
+                      <a:fillRect/>
+                    </a:stretch>
+                  </pic:blipFill>
+                  <pic:spPr bwMode="auto">
+                    <a:xfrm>
+                      <a:off x="0" y="0"/>
+                      <a:ext cx="5731510" cy="6325943"/>
+                    </a:xfrm>
+                    <a:prstGeom prst="rect">
+                      <a:avLst/>
+                    </a:prstGeom>
+                    <a:noFill/>
+                    <a:ln>
+                      <a:noFill/>
+                    </a:ln>
+                  </pic:spPr>
+                </pic:pic>
+              </a:graphicData>
+            </a:graphic>
+          </wp:inline>
+        </w:drawing>
+      </w:r>
     </w:p>
     <w:sectPr>
       <w:pgSz w:w="11906" w:h="16838"/>
@@ -812,7 +1744,7 @@
     <w:name w:val="No Spacing"/>
     <w:uiPriority w:val="1"/>
     <w:qFormat/>
-    <w:rsid w:val="00FB08E7"/>
+    <w:rsid w:val="00CD0645"/>
     <w:pPr>
       <w:spacing w:after="0" w:line="240" w:lineRule="auto"/>
     </w:pPr>

</xml_diff>

<commit_message>
Added contribution ID and its ContributionIDGenerator class to create the ID. Updated Document.
</commit_message>
<xml_diff>
--- a/Documentation/Chat Program Documentation.docx
+++ b/Documentation/Chat Program Documentation.docx
@@ -23,20 +23,217 @@
         <w:pStyle w:val="NoSpacing"/>
       </w:pPr>
       <w:r>
-        <w:t>A domain object has to have a unique ID. This ID is allocated by the Server. Each Domain object has a respective DomainFactory which is in charge of creating a unique ID for the object. For example User has a factory UserFactory with the following:</w:t>
-      </w:r>
-    </w:p>
-    <w:p>
-      <w:pPr>
-        <w:pStyle w:val="NoSpacing"/>
-      </w:pPr>
-    </w:p>
-    <w:p>
-      <w:pPr>
-        <w:autoSpaceDE w:val="0"/>
-        <w:autoSpaceDN w:val="0"/>
-        <w:adjustRightInd w:val="0"/>
-        <w:spacing w:after="0" w:line="240" w:lineRule="auto"/>
+        <w:t xml:space="preserve">A domain object has to have a unique ID. This ID is </w:t>
+      </w:r>
+      <w:r>
+        <w:t>generated in</w:t>
+      </w:r>
+      <w:r>
+        <w:t xml:space="preserve"> the Server. Each Domain object has a respective </w:t>
+      </w:r>
+      <w:r>
+        <w:t>&lt;D</w:t>
+      </w:r>
+      <w:r>
+        <w:t>omain</w:t>
+      </w:r>
+      <w:r>
+        <w:t>&gt;IDGenerator</w:t>
+      </w:r>
+      <w:r>
+        <w:t xml:space="preserve"> which is in charge of creating a unique ID for the object</w:t>
+      </w:r>
+      <w:r>
+        <w:t>, and only the Server has instances of these generators.</w:t>
+      </w:r>
+      <w:r>
+        <w:t xml:space="preserve"> For example User has a factory </w:t>
+      </w:r>
+      <w:r>
+        <w:t>UserIDGenerator</w:t>
+      </w:r>
+      <w:r>
+        <w:t xml:space="preserve"> with the following:</w:t>
+      </w:r>
+    </w:p>
+    <w:p>
+      <w:pPr>
+        <w:pStyle w:val="NoSpacing"/>
+      </w:pPr>
+    </w:p>
+    <w:bookmarkStart w:id="0" w:name="_MON_1459627047"/>
+    <w:bookmarkEnd w:id="0"/>
+    <w:p>
+      <w:pPr>
+        <w:pStyle w:val="NoSpacing"/>
+      </w:pPr>
+      <w:r>
+        <w:object w:dxaOrig="9026" w:dyaOrig="3560">
+          <v:shapetype id="_x0000_t75" coordsize="21600,21600" o:spt="75" o:preferrelative="t" path="m@4@5l@4@11@9@11@9@5xe" filled="f" stroked="f">
+            <v:stroke joinstyle="miter"/>
+            <v:formulas>
+              <v:f eqn="if lineDrawn pixelLineWidth 0"/>
+              <v:f eqn="sum @0 1 0"/>
+              <v:f eqn="sum 0 0 @1"/>
+              <v:f eqn="prod @2 1 2"/>
+              <v:f eqn="prod @3 21600 pixelWidth"/>
+              <v:f eqn="prod @3 21600 pixelHeight"/>
+              <v:f eqn="sum @0 0 1"/>
+              <v:f eqn="prod @6 1 2"/>
+              <v:f eqn="prod @7 21600 pixelWidth"/>
+              <v:f eqn="sum @8 21600 0"/>
+              <v:f eqn="prod @7 21600 pixelHeight"/>
+              <v:f eqn="sum @10 21600 0"/>
+            </v:formulas>
+            <v:path o:extrusionok="f" gradientshapeok="t" o:connecttype="rect"/>
+            <o:lock v:ext="edit" aspectratio="t"/>
+          </v:shapetype>
+          <v:shape id="_x0000_i1025" type="#_x0000_t75" style="width:451.55pt;height:178.05pt" o:ole="">
+            <v:imagedata r:id="rId6" o:title=""/>
+          </v:shape>
+          <o:OLEObject Type="Embed" ProgID="Word.OpenDocumentText.12" ShapeID="_x0000_i1025" DrawAspect="Content" ObjectID="_1459627304" r:id="rId7"/>
+        </w:object>
+      </w:r>
+    </w:p>
+    <w:p>
+      <w:pPr>
+        <w:pStyle w:val="NoSpacing"/>
+        <w:rPr>
+          <w:rFonts w:ascii="Consolas" w:hAnsi="Consolas" w:cs="Consolas"/>
+          <w:color w:val="000000"/>
+          <w:sz w:val="19"/>
+          <w:szCs w:val="19"/>
+        </w:rPr>
+      </w:pPr>
+    </w:p>
+    <w:p>
+      <w:pPr>
+        <w:pStyle w:val="NoSpacing"/>
+      </w:pPr>
+      <w:r>
+        <w:t xml:space="preserve">Notice that this is not a static class. The Server has to have an instance of </w:t>
+      </w:r>
+      <w:r>
+        <w:t>UserIDGenerator</w:t>
+      </w:r>
+      <w:r>
+        <w:t xml:space="preserve"> for NextID to correctly iterate. This is </w:t>
+      </w:r>
+      <w:r>
+        <w:t>so that this functionality can be unit tested.</w:t>
+      </w:r>
+      <w:r>
+        <w:t xml:space="preserve"> (</w:t>
+      </w:r>
+      <w:r>
+        <w:t>See</w:t>
+      </w:r>
+      <w:r>
+        <w:t xml:space="preserve"> SharedClassesTests</w:t>
+      </w:r>
+      <w:r>
+        <w:t xml:space="preserve"> </w:t>
+      </w:r>
+      <w:r>
+        <w:t>&gt;</w:t>
+      </w:r>
+      <w:r>
+        <w:t xml:space="preserve"> </w:t>
+      </w:r>
+      <w:r>
+        <w:t>Domain</w:t>
+      </w:r>
+      <w:r>
+        <w:t xml:space="preserve"> </w:t>
+      </w:r>
+      <w:r>
+        <w:t>&gt;</w:t>
+      </w:r>
+      <w:r>
+        <w:t xml:space="preserve"> </w:t>
+      </w:r>
+      <w:r>
+        <w:t>UserTests</w:t>
+      </w:r>
+      <w:r>
+        <w:t>).</w:t>
+      </w:r>
+    </w:p>
+    <w:p>
+      <w:pPr>
+        <w:pStyle w:val="NoSpacing"/>
+      </w:pPr>
+    </w:p>
+    <w:p>
+      <w:pPr>
+        <w:pStyle w:val="NoSpacing"/>
+      </w:pPr>
+      <w:r>
+        <w:t>The &lt;Domain&gt;</w:t>
+      </w:r>
+      <w:r>
+        <w:t xml:space="preserve"> </w:t>
+      </w:r>
+      <w:r>
+        <w:t>IDGenerator</w:t>
+      </w:r>
+      <w:r>
+        <w:t xml:space="preserve"> </w:t>
+      </w:r>
+      <w:r>
+        <w:t>was created to make</w:t>
+      </w:r>
+      <w:r>
+        <w:t xml:space="preserve"> a seperate</w:t>
+      </w:r>
+      <w:r>
+        <w:t xml:space="preserve"> location for Domain ID creation. </w:t>
+      </w:r>
+      <w:r>
+        <w:t xml:space="preserve">ID iteration could not be done inside the domain class as domain objects were recreated in both Server and Client. This meant that </w:t>
+      </w:r>
+      <w:r>
+        <w:t>Domain objects</w:t>
+      </w:r>
+      <w:r>
+        <w:t xml:space="preserve"> that were equal were getting independent IDs. To solve this problem, only the Server could have permission to create and allocate Domain IDs using the &lt;Domain&gt;</w:t>
+      </w:r>
+      <w:r>
+        <w:t>IDGenerator</w:t>
+      </w:r>
+      <w:r>
+        <w:t xml:space="preserve">. </w:t>
+      </w:r>
+      <w:r>
+        <w:t>Then when a Domain object was allocated an ID, it could just pass this ID along with the object creation elsewhere. For example, when a new Client has logged in and the Server has allocated the Client a unique User ID, the Client must create its own instance of the User with the same unique ID. For this to happen, the User object is overloaded with the following:</w:t>
+      </w:r>
+    </w:p>
+    <w:p>
+      <w:pPr>
+        <w:pStyle w:val="NoSpacing"/>
+      </w:pPr>
+    </w:p>
+    <w:p>
+      <w:pPr>
+        <w:pStyle w:val="NoSpacing"/>
+        <w:rPr>
+          <w:rFonts w:ascii="Consolas" w:hAnsi="Consolas" w:cs="Consolas"/>
+          <w:color w:val="000000"/>
+          <w:sz w:val="19"/>
+          <w:szCs w:val="19"/>
+        </w:rPr>
+      </w:pPr>
+      <w:r>
+        <w:rPr>
+          <w:rFonts w:ascii="Consolas" w:hAnsi="Consolas" w:cs="Consolas"/>
+          <w:color w:val="0000FF"/>
+          <w:sz w:val="19"/>
+          <w:szCs w:val="19"/>
+          <w:highlight w:val="white"/>
+        </w:rPr>
+        <w:t>var</w:t>
+      </w:r>
+      <w:r>
         <w:rPr>
           <w:rFonts w:ascii="Consolas" w:hAnsi="Consolas" w:cs="Consolas"/>
           <w:color w:val="000000"/>
@@ -44,7 +241,8 @@
           <w:szCs w:val="19"/>
           <w:highlight w:val="white"/>
         </w:rPr>
-      </w:pPr>
+        <w:t xml:space="preserve"> user = </w:t>
+      </w:r>
       <w:r>
         <w:rPr>
           <w:rFonts w:ascii="Consolas" w:hAnsi="Consolas" w:cs="Consolas"/>
@@ -53,127 +251,7 @@
           <w:szCs w:val="19"/>
           <w:highlight w:val="white"/>
         </w:rPr>
-        <w:t>using</w:t>
-      </w:r>
-      <w:r>
-        <w:rPr>
-          <w:rFonts w:ascii="Consolas" w:hAnsi="Consolas" w:cs="Consolas"/>
-          <w:color w:val="000000"/>
-          <w:sz w:val="19"/>
-          <w:szCs w:val="19"/>
-          <w:highlight w:val="white"/>
-        </w:rPr>
-        <w:t xml:space="preserve"> SharedClasses.Domain;</w:t>
-      </w:r>
-    </w:p>
-    <w:p>
-      <w:pPr>
-        <w:autoSpaceDE w:val="0"/>
-        <w:autoSpaceDN w:val="0"/>
-        <w:adjustRightInd w:val="0"/>
-        <w:spacing w:after="0" w:line="240" w:lineRule="auto"/>
-        <w:rPr>
-          <w:rFonts w:ascii="Consolas" w:hAnsi="Consolas" w:cs="Consolas"/>
-          <w:color w:val="000000"/>
-          <w:sz w:val="19"/>
-          <w:szCs w:val="19"/>
-          <w:highlight w:val="white"/>
-        </w:rPr>
-      </w:pPr>
-    </w:p>
-    <w:p>
-      <w:pPr>
-        <w:autoSpaceDE w:val="0"/>
-        <w:autoSpaceDN w:val="0"/>
-        <w:adjustRightInd w:val="0"/>
-        <w:spacing w:after="0" w:line="240" w:lineRule="auto"/>
-        <w:rPr>
-          <w:rFonts w:ascii="Consolas" w:hAnsi="Consolas" w:cs="Consolas"/>
-          <w:color w:val="000000"/>
-          <w:sz w:val="19"/>
-          <w:szCs w:val="19"/>
-          <w:highlight w:val="white"/>
-        </w:rPr>
-      </w:pPr>
-      <w:r>
-        <w:rPr>
-          <w:rFonts w:ascii="Consolas" w:hAnsi="Consolas" w:cs="Consolas"/>
-          <w:color w:val="0000FF"/>
-          <w:sz w:val="19"/>
-          <w:szCs w:val="19"/>
-          <w:highlight w:val="white"/>
-        </w:rPr>
-        <w:t>namespace</w:t>
-      </w:r>
-      <w:r>
-        <w:rPr>
-          <w:rFonts w:ascii="Consolas" w:hAnsi="Consolas" w:cs="Consolas"/>
-          <w:color w:val="000000"/>
-          <w:sz w:val="19"/>
-          <w:szCs w:val="19"/>
-          <w:highlight w:val="white"/>
-        </w:rPr>
-        <w:t xml:space="preserve"> SharedClasses</w:t>
-      </w:r>
-    </w:p>
-    <w:p>
-      <w:pPr>
-        <w:autoSpaceDE w:val="0"/>
-        <w:autoSpaceDN w:val="0"/>
-        <w:adjustRightInd w:val="0"/>
-        <w:spacing w:after="0" w:line="240" w:lineRule="auto"/>
-        <w:rPr>
-          <w:rFonts w:ascii="Consolas" w:hAnsi="Consolas" w:cs="Consolas"/>
-          <w:color w:val="000000"/>
-          <w:sz w:val="19"/>
-          <w:szCs w:val="19"/>
-          <w:highlight w:val="white"/>
-        </w:rPr>
-      </w:pPr>
-      <w:r>
-        <w:rPr>
-          <w:rFonts w:ascii="Consolas" w:hAnsi="Consolas" w:cs="Consolas"/>
-          <w:color w:val="000000"/>
-          <w:sz w:val="19"/>
-          <w:szCs w:val="19"/>
-          <w:highlight w:val="white"/>
-        </w:rPr>
-        <w:t>{</w:t>
-      </w:r>
-    </w:p>
-    <w:p>
-      <w:pPr>
-        <w:autoSpaceDE w:val="0"/>
-        <w:autoSpaceDN w:val="0"/>
-        <w:adjustRightInd w:val="0"/>
-        <w:spacing w:after="0" w:line="240" w:lineRule="auto"/>
-        <w:rPr>
-          <w:rFonts w:ascii="Consolas" w:hAnsi="Consolas" w:cs="Consolas"/>
-          <w:color w:val="000000"/>
-          <w:sz w:val="19"/>
-          <w:szCs w:val="19"/>
-          <w:highlight w:val="white"/>
-        </w:rPr>
-      </w:pPr>
-      <w:r>
-        <w:rPr>
-          <w:rFonts w:ascii="Consolas" w:hAnsi="Consolas" w:cs="Consolas"/>
-          <w:color w:val="000000"/>
-          <w:sz w:val="19"/>
-          <w:szCs w:val="19"/>
-          <w:highlight w:val="white"/>
-        </w:rPr>
-        <w:t xml:space="preserve">    </w:t>
-      </w:r>
-      <w:r>
-        <w:rPr>
-          <w:rFonts w:ascii="Consolas" w:hAnsi="Consolas" w:cs="Consolas"/>
-          <w:color w:val="0000FF"/>
-          <w:sz w:val="19"/>
-          <w:szCs w:val="19"/>
-          <w:highlight w:val="white"/>
-        </w:rPr>
-        <w:t>public</w:t>
+        <w:t>new</w:t>
       </w:r>
       <w:r>
         <w:rPr>
@@ -188,666 +266,6 @@
       <w:r>
         <w:rPr>
           <w:rFonts w:ascii="Consolas" w:hAnsi="Consolas" w:cs="Consolas"/>
-          <w:color w:val="0000FF"/>
-          <w:sz w:val="19"/>
-          <w:szCs w:val="19"/>
-          <w:highlight w:val="white"/>
-        </w:rPr>
-        <w:t>sealed</w:t>
-      </w:r>
-      <w:r>
-        <w:rPr>
-          <w:rFonts w:ascii="Consolas" w:hAnsi="Consolas" w:cs="Consolas"/>
-          <w:color w:val="000000"/>
-          <w:sz w:val="19"/>
-          <w:szCs w:val="19"/>
-          <w:highlight w:val="white"/>
-        </w:rPr>
-        <w:t xml:space="preserve"> </w:t>
-      </w:r>
-      <w:r>
-        <w:rPr>
-          <w:rFonts w:ascii="Consolas" w:hAnsi="Consolas" w:cs="Consolas"/>
-          <w:color w:val="0000FF"/>
-          <w:sz w:val="19"/>
-          <w:szCs w:val="19"/>
-          <w:highlight w:val="white"/>
-        </w:rPr>
-        <w:t>class</w:t>
-      </w:r>
-      <w:r>
-        <w:rPr>
-          <w:rFonts w:ascii="Consolas" w:hAnsi="Consolas" w:cs="Consolas"/>
-          <w:color w:val="000000"/>
-          <w:sz w:val="19"/>
-          <w:szCs w:val="19"/>
-          <w:highlight w:val="white"/>
-        </w:rPr>
-        <w:t xml:space="preserve"> </w:t>
-      </w:r>
-      <w:r>
-        <w:rPr>
-          <w:rFonts w:ascii="Consolas" w:hAnsi="Consolas" w:cs="Consolas"/>
-          <w:color w:val="2B91AF"/>
-          <w:sz w:val="19"/>
-          <w:szCs w:val="19"/>
-          <w:highlight w:val="white"/>
-        </w:rPr>
-        <w:t>UserFactory</w:t>
-      </w:r>
-    </w:p>
-    <w:p>
-      <w:pPr>
-        <w:autoSpaceDE w:val="0"/>
-        <w:autoSpaceDN w:val="0"/>
-        <w:adjustRightInd w:val="0"/>
-        <w:spacing w:after="0" w:line="240" w:lineRule="auto"/>
-        <w:rPr>
-          <w:rFonts w:ascii="Consolas" w:hAnsi="Consolas" w:cs="Consolas"/>
-          <w:color w:val="000000"/>
-          <w:sz w:val="19"/>
-          <w:szCs w:val="19"/>
-          <w:highlight w:val="white"/>
-        </w:rPr>
-      </w:pPr>
-      <w:r>
-        <w:rPr>
-          <w:rFonts w:ascii="Consolas" w:hAnsi="Consolas" w:cs="Consolas"/>
-          <w:color w:val="000000"/>
-          <w:sz w:val="19"/>
-          <w:szCs w:val="19"/>
-          <w:highlight w:val="white"/>
-        </w:rPr>
-        <w:t xml:space="preserve">    {</w:t>
-      </w:r>
-    </w:p>
-    <w:p>
-      <w:pPr>
-        <w:autoSpaceDE w:val="0"/>
-        <w:autoSpaceDN w:val="0"/>
-        <w:adjustRightInd w:val="0"/>
-        <w:spacing w:after="0" w:line="240" w:lineRule="auto"/>
-        <w:rPr>
-          <w:rFonts w:ascii="Consolas" w:hAnsi="Consolas" w:cs="Consolas"/>
-          <w:color w:val="000000"/>
-          <w:sz w:val="19"/>
-          <w:szCs w:val="19"/>
-          <w:highlight w:val="white"/>
-        </w:rPr>
-      </w:pPr>
-      <w:r>
-        <w:rPr>
-          <w:rFonts w:ascii="Consolas" w:hAnsi="Consolas" w:cs="Consolas"/>
-          <w:color w:val="000000"/>
-          <w:sz w:val="19"/>
-          <w:szCs w:val="19"/>
-          <w:highlight w:val="white"/>
-        </w:rPr>
-        <w:t xml:space="preserve">        </w:t>
-      </w:r>
-      <w:r>
-        <w:rPr>
-          <w:rFonts w:ascii="Consolas" w:hAnsi="Consolas" w:cs="Consolas"/>
-          <w:color w:val="0000FF"/>
-          <w:sz w:val="19"/>
-          <w:szCs w:val="19"/>
-          <w:highlight w:val="white"/>
-        </w:rPr>
-        <w:t>public</w:t>
-      </w:r>
-      <w:r>
-        <w:rPr>
-          <w:rFonts w:ascii="Consolas" w:hAnsi="Consolas" w:cs="Consolas"/>
-          <w:color w:val="000000"/>
-          <w:sz w:val="19"/>
-          <w:szCs w:val="19"/>
-          <w:highlight w:val="white"/>
-        </w:rPr>
-        <w:t xml:space="preserve"> </w:t>
-      </w:r>
-      <w:r>
-        <w:rPr>
-          <w:rFonts w:ascii="Consolas" w:hAnsi="Consolas" w:cs="Consolas"/>
-          <w:color w:val="0000FF"/>
-          <w:sz w:val="19"/>
-          <w:szCs w:val="19"/>
-          <w:highlight w:val="white"/>
-        </w:rPr>
-        <w:t>int</w:t>
-      </w:r>
-      <w:r>
-        <w:rPr>
-          <w:rFonts w:ascii="Consolas" w:hAnsi="Consolas" w:cs="Consolas"/>
-          <w:color w:val="000000"/>
-          <w:sz w:val="19"/>
-          <w:szCs w:val="19"/>
-          <w:highlight w:val="white"/>
-        </w:rPr>
-        <w:t xml:space="preserve"> NextID { </w:t>
-      </w:r>
-      <w:r>
-        <w:rPr>
-          <w:rFonts w:ascii="Consolas" w:hAnsi="Consolas" w:cs="Consolas"/>
-          <w:color w:val="0000FF"/>
-          <w:sz w:val="19"/>
-          <w:szCs w:val="19"/>
-          <w:highlight w:val="white"/>
-        </w:rPr>
-        <w:t>get</w:t>
-      </w:r>
-      <w:r>
-        <w:rPr>
-          <w:rFonts w:ascii="Consolas" w:hAnsi="Consolas" w:cs="Consolas"/>
-          <w:color w:val="000000"/>
-          <w:sz w:val="19"/>
-          <w:szCs w:val="19"/>
-          <w:highlight w:val="white"/>
-        </w:rPr>
-        <w:t xml:space="preserve">; </w:t>
-      </w:r>
-      <w:r>
-        <w:rPr>
-          <w:rFonts w:ascii="Consolas" w:hAnsi="Consolas" w:cs="Consolas"/>
-          <w:color w:val="0000FF"/>
-          <w:sz w:val="19"/>
-          <w:szCs w:val="19"/>
-          <w:highlight w:val="white"/>
-        </w:rPr>
-        <w:t>private</w:t>
-      </w:r>
-      <w:r>
-        <w:rPr>
-          <w:rFonts w:ascii="Consolas" w:hAnsi="Consolas" w:cs="Consolas"/>
-          <w:color w:val="000000"/>
-          <w:sz w:val="19"/>
-          <w:szCs w:val="19"/>
-          <w:highlight w:val="white"/>
-        </w:rPr>
-        <w:t xml:space="preserve"> </w:t>
-      </w:r>
-      <w:r>
-        <w:rPr>
-          <w:rFonts w:ascii="Consolas" w:hAnsi="Consolas" w:cs="Consolas"/>
-          <w:color w:val="0000FF"/>
-          <w:sz w:val="19"/>
-          <w:szCs w:val="19"/>
-          <w:highlight w:val="white"/>
-        </w:rPr>
-        <w:t>set</w:t>
-      </w:r>
-      <w:r>
-        <w:rPr>
-          <w:rFonts w:ascii="Consolas" w:hAnsi="Consolas" w:cs="Consolas"/>
-          <w:color w:val="000000"/>
-          <w:sz w:val="19"/>
-          <w:szCs w:val="19"/>
-          <w:highlight w:val="white"/>
-        </w:rPr>
-        <w:t>; }</w:t>
-      </w:r>
-    </w:p>
-    <w:p>
-      <w:pPr>
-        <w:autoSpaceDE w:val="0"/>
-        <w:autoSpaceDN w:val="0"/>
-        <w:adjustRightInd w:val="0"/>
-        <w:spacing w:after="0" w:line="240" w:lineRule="auto"/>
-        <w:rPr>
-          <w:rFonts w:ascii="Consolas" w:hAnsi="Consolas" w:cs="Consolas"/>
-          <w:color w:val="000000"/>
-          <w:sz w:val="19"/>
-          <w:szCs w:val="19"/>
-          <w:highlight w:val="white"/>
-        </w:rPr>
-      </w:pPr>
-    </w:p>
-    <w:p>
-      <w:pPr>
-        <w:autoSpaceDE w:val="0"/>
-        <w:autoSpaceDN w:val="0"/>
-        <w:adjustRightInd w:val="0"/>
-        <w:spacing w:after="0" w:line="240" w:lineRule="auto"/>
-        <w:rPr>
-          <w:rFonts w:ascii="Consolas" w:hAnsi="Consolas" w:cs="Consolas"/>
-          <w:color w:val="000000"/>
-          <w:sz w:val="19"/>
-          <w:szCs w:val="19"/>
-          <w:highlight w:val="white"/>
-        </w:rPr>
-      </w:pPr>
-      <w:r>
-        <w:rPr>
-          <w:rFonts w:ascii="Consolas" w:hAnsi="Consolas" w:cs="Consolas"/>
-          <w:color w:val="000000"/>
-          <w:sz w:val="19"/>
-          <w:szCs w:val="19"/>
-          <w:highlight w:val="white"/>
-        </w:rPr>
-        <w:t xml:space="preserve">        </w:t>
-      </w:r>
-      <w:r>
-        <w:rPr>
-          <w:rFonts w:ascii="Consolas" w:hAnsi="Consolas" w:cs="Consolas"/>
-          <w:color w:val="0000FF"/>
-          <w:sz w:val="19"/>
-          <w:szCs w:val="19"/>
-          <w:highlight w:val="white"/>
-        </w:rPr>
-        <w:t>public</w:t>
-      </w:r>
-      <w:r>
-        <w:rPr>
-          <w:rFonts w:ascii="Consolas" w:hAnsi="Consolas" w:cs="Consolas"/>
-          <w:color w:val="000000"/>
-          <w:sz w:val="19"/>
-          <w:szCs w:val="19"/>
-          <w:highlight w:val="white"/>
-        </w:rPr>
-        <w:t xml:space="preserve"> </w:t>
-      </w:r>
-      <w:r>
-        <w:rPr>
-          <w:rFonts w:ascii="Consolas" w:hAnsi="Consolas" w:cs="Consolas"/>
-          <w:color w:val="2B91AF"/>
-          <w:sz w:val="19"/>
-          <w:szCs w:val="19"/>
-          <w:highlight w:val="white"/>
-        </w:rPr>
-        <w:t>User</w:t>
-      </w:r>
-      <w:r>
-        <w:rPr>
-          <w:rFonts w:ascii="Consolas" w:hAnsi="Consolas" w:cs="Consolas"/>
-          <w:color w:val="000000"/>
-          <w:sz w:val="19"/>
-          <w:szCs w:val="19"/>
-          <w:highlight w:val="white"/>
-        </w:rPr>
-        <w:t xml:space="preserve"> CreateUser(</w:t>
-      </w:r>
-      <w:r>
-        <w:rPr>
-          <w:rFonts w:ascii="Consolas" w:hAnsi="Consolas" w:cs="Consolas"/>
-          <w:color w:val="0000FF"/>
-          <w:sz w:val="19"/>
-          <w:szCs w:val="19"/>
-          <w:highlight w:val="white"/>
-        </w:rPr>
-        <w:t>string</w:t>
-      </w:r>
-      <w:r>
-        <w:rPr>
-          <w:rFonts w:ascii="Consolas" w:hAnsi="Consolas" w:cs="Consolas"/>
-          <w:color w:val="000000"/>
-          <w:sz w:val="19"/>
-          <w:szCs w:val="19"/>
-          <w:highlight w:val="white"/>
-        </w:rPr>
-        <w:t xml:space="preserve"> username)</w:t>
-      </w:r>
-    </w:p>
-    <w:p>
-      <w:pPr>
-        <w:autoSpaceDE w:val="0"/>
-        <w:autoSpaceDN w:val="0"/>
-        <w:adjustRightInd w:val="0"/>
-        <w:spacing w:after="0" w:line="240" w:lineRule="auto"/>
-        <w:rPr>
-          <w:rFonts w:ascii="Consolas" w:hAnsi="Consolas" w:cs="Consolas"/>
-          <w:color w:val="000000"/>
-          <w:sz w:val="19"/>
-          <w:szCs w:val="19"/>
-          <w:highlight w:val="white"/>
-        </w:rPr>
-      </w:pPr>
-      <w:r>
-        <w:rPr>
-          <w:rFonts w:ascii="Consolas" w:hAnsi="Consolas" w:cs="Consolas"/>
-          <w:color w:val="000000"/>
-          <w:sz w:val="19"/>
-          <w:szCs w:val="19"/>
-          <w:highlight w:val="white"/>
-        </w:rPr>
-        <w:t xml:space="preserve">        {</w:t>
-      </w:r>
-    </w:p>
-    <w:p>
-      <w:pPr>
-        <w:autoSpaceDE w:val="0"/>
-        <w:autoSpaceDN w:val="0"/>
-        <w:adjustRightInd w:val="0"/>
-        <w:spacing w:after="0" w:line="240" w:lineRule="auto"/>
-        <w:rPr>
-          <w:rFonts w:ascii="Consolas" w:hAnsi="Consolas" w:cs="Consolas"/>
-          <w:color w:val="000000"/>
-          <w:sz w:val="19"/>
-          <w:szCs w:val="19"/>
-          <w:highlight w:val="white"/>
-        </w:rPr>
-      </w:pPr>
-      <w:r>
-        <w:rPr>
-          <w:rFonts w:ascii="Consolas" w:hAnsi="Consolas" w:cs="Consolas"/>
-          <w:color w:val="000000"/>
-          <w:sz w:val="19"/>
-          <w:szCs w:val="19"/>
-          <w:highlight w:val="white"/>
-        </w:rPr>
-        <w:t xml:space="preserve">            </w:t>
-      </w:r>
-      <w:r>
-        <w:rPr>
-          <w:rFonts w:ascii="Consolas" w:hAnsi="Consolas" w:cs="Consolas"/>
-          <w:color w:val="0000FF"/>
-          <w:sz w:val="19"/>
-          <w:szCs w:val="19"/>
-          <w:highlight w:val="white"/>
-        </w:rPr>
-        <w:t>var</w:t>
-      </w:r>
-      <w:r>
-        <w:rPr>
-          <w:rFonts w:ascii="Consolas" w:hAnsi="Consolas" w:cs="Consolas"/>
-          <w:color w:val="000000"/>
-          <w:sz w:val="19"/>
-          <w:szCs w:val="19"/>
-          <w:highlight w:val="white"/>
-        </w:rPr>
-        <w:t xml:space="preserve"> user = </w:t>
-      </w:r>
-      <w:r>
-        <w:rPr>
-          <w:rFonts w:ascii="Consolas" w:hAnsi="Consolas" w:cs="Consolas"/>
-          <w:color w:val="0000FF"/>
-          <w:sz w:val="19"/>
-          <w:szCs w:val="19"/>
-          <w:highlight w:val="white"/>
-        </w:rPr>
-        <w:t>new</w:t>
-      </w:r>
-      <w:r>
-        <w:rPr>
-          <w:rFonts w:ascii="Consolas" w:hAnsi="Consolas" w:cs="Consolas"/>
-          <w:color w:val="000000"/>
-          <w:sz w:val="19"/>
-          <w:szCs w:val="19"/>
-          <w:highlight w:val="white"/>
-        </w:rPr>
-        <w:t xml:space="preserve"> </w:t>
-      </w:r>
-      <w:r>
-        <w:rPr>
-          <w:rFonts w:ascii="Consolas" w:hAnsi="Consolas" w:cs="Consolas"/>
-          <w:color w:val="2B91AF"/>
-          <w:sz w:val="19"/>
-          <w:szCs w:val="19"/>
-          <w:highlight w:val="white"/>
-        </w:rPr>
-        <w:t>User</w:t>
-      </w:r>
-      <w:r>
-        <w:rPr>
-          <w:rFonts w:ascii="Consolas" w:hAnsi="Consolas" w:cs="Consolas"/>
-          <w:color w:val="000000"/>
-          <w:sz w:val="19"/>
-          <w:szCs w:val="19"/>
-          <w:highlight w:val="white"/>
-        </w:rPr>
-        <w:t>(username, NextID);</w:t>
-      </w:r>
-    </w:p>
-    <w:p>
-      <w:pPr>
-        <w:autoSpaceDE w:val="0"/>
-        <w:autoSpaceDN w:val="0"/>
-        <w:adjustRightInd w:val="0"/>
-        <w:spacing w:after="0" w:line="240" w:lineRule="auto"/>
-        <w:rPr>
-          <w:rFonts w:ascii="Consolas" w:hAnsi="Consolas" w:cs="Consolas"/>
-          <w:color w:val="000000"/>
-          <w:sz w:val="19"/>
-          <w:szCs w:val="19"/>
-          <w:highlight w:val="white"/>
-        </w:rPr>
-      </w:pPr>
-      <w:r>
-        <w:rPr>
-          <w:rFonts w:ascii="Consolas" w:hAnsi="Consolas" w:cs="Consolas"/>
-          <w:color w:val="000000"/>
-          <w:sz w:val="19"/>
-          <w:szCs w:val="19"/>
-          <w:highlight w:val="white"/>
-        </w:rPr>
-        <w:t xml:space="preserve">            NextID++;</w:t>
-      </w:r>
-    </w:p>
-    <w:p>
-      <w:pPr>
-        <w:autoSpaceDE w:val="0"/>
-        <w:autoSpaceDN w:val="0"/>
-        <w:adjustRightInd w:val="0"/>
-        <w:spacing w:after="0" w:line="240" w:lineRule="auto"/>
-        <w:rPr>
-          <w:rFonts w:ascii="Consolas" w:hAnsi="Consolas" w:cs="Consolas"/>
-          <w:color w:val="000000"/>
-          <w:sz w:val="19"/>
-          <w:szCs w:val="19"/>
-          <w:highlight w:val="white"/>
-        </w:rPr>
-      </w:pPr>
-      <w:r>
-        <w:rPr>
-          <w:rFonts w:ascii="Consolas" w:hAnsi="Consolas" w:cs="Consolas"/>
-          <w:color w:val="000000"/>
-          <w:sz w:val="19"/>
-          <w:szCs w:val="19"/>
-          <w:highlight w:val="white"/>
-        </w:rPr>
-        <w:t xml:space="preserve">            </w:t>
-      </w:r>
-      <w:r>
-        <w:rPr>
-          <w:rFonts w:ascii="Consolas" w:hAnsi="Consolas" w:cs="Consolas"/>
-          <w:color w:val="0000FF"/>
-          <w:sz w:val="19"/>
-          <w:szCs w:val="19"/>
-          <w:highlight w:val="white"/>
-        </w:rPr>
-        <w:t>return</w:t>
-      </w:r>
-      <w:r>
-        <w:rPr>
-          <w:rFonts w:ascii="Consolas" w:hAnsi="Consolas" w:cs="Consolas"/>
-          <w:color w:val="000000"/>
-          <w:sz w:val="19"/>
-          <w:szCs w:val="19"/>
-          <w:highlight w:val="white"/>
-        </w:rPr>
-        <w:t xml:space="preserve"> user;</w:t>
-      </w:r>
-    </w:p>
-    <w:p>
-      <w:pPr>
-        <w:autoSpaceDE w:val="0"/>
-        <w:autoSpaceDN w:val="0"/>
-        <w:adjustRightInd w:val="0"/>
-        <w:spacing w:after="0" w:line="240" w:lineRule="auto"/>
-        <w:rPr>
-          <w:rFonts w:ascii="Consolas" w:hAnsi="Consolas" w:cs="Consolas"/>
-          <w:color w:val="000000"/>
-          <w:sz w:val="19"/>
-          <w:szCs w:val="19"/>
-          <w:highlight w:val="white"/>
-        </w:rPr>
-      </w:pPr>
-      <w:r>
-        <w:rPr>
-          <w:rFonts w:ascii="Consolas" w:hAnsi="Consolas" w:cs="Consolas"/>
-          <w:color w:val="000000"/>
-          <w:sz w:val="19"/>
-          <w:szCs w:val="19"/>
-          <w:highlight w:val="white"/>
-        </w:rPr>
-        <w:t xml:space="preserve">        }</w:t>
-      </w:r>
-    </w:p>
-    <w:p>
-      <w:pPr>
-        <w:autoSpaceDE w:val="0"/>
-        <w:autoSpaceDN w:val="0"/>
-        <w:adjustRightInd w:val="0"/>
-        <w:spacing w:after="0" w:line="240" w:lineRule="auto"/>
-        <w:rPr>
-          <w:rFonts w:ascii="Consolas" w:hAnsi="Consolas" w:cs="Consolas"/>
-          <w:color w:val="000000"/>
-          <w:sz w:val="19"/>
-          <w:szCs w:val="19"/>
-          <w:highlight w:val="white"/>
-        </w:rPr>
-      </w:pPr>
-      <w:r>
-        <w:rPr>
-          <w:rFonts w:ascii="Consolas" w:hAnsi="Consolas" w:cs="Consolas"/>
-          <w:color w:val="000000"/>
-          <w:sz w:val="19"/>
-          <w:szCs w:val="19"/>
-          <w:highlight w:val="white"/>
-        </w:rPr>
-        <w:t xml:space="preserve">    }</w:t>
-      </w:r>
-    </w:p>
-    <w:p>
-      <w:pPr>
-        <w:pStyle w:val="NoSpacing"/>
-        <w:rPr>
-          <w:rFonts w:ascii="Consolas" w:hAnsi="Consolas" w:cs="Consolas"/>
-          <w:color w:val="000000"/>
-          <w:sz w:val="19"/>
-          <w:szCs w:val="19"/>
-        </w:rPr>
-      </w:pPr>
-      <w:r>
-        <w:rPr>
-          <w:rFonts w:ascii="Consolas" w:hAnsi="Consolas" w:cs="Consolas"/>
-          <w:color w:val="000000"/>
-          <w:sz w:val="19"/>
-          <w:szCs w:val="19"/>
-          <w:highlight w:val="white"/>
-        </w:rPr>
-        <w:t>}</w:t>
-      </w:r>
-    </w:p>
-    <w:p>
-      <w:pPr>
-        <w:pStyle w:val="NoSpacing"/>
-        <w:rPr>
-          <w:rFonts w:ascii="Consolas" w:hAnsi="Consolas" w:cs="Consolas"/>
-          <w:color w:val="000000"/>
-          <w:sz w:val="19"/>
-          <w:szCs w:val="19"/>
-        </w:rPr>
-      </w:pPr>
-    </w:p>
-    <w:p>
-      <w:pPr>
-        <w:pStyle w:val="NoSpacing"/>
-      </w:pPr>
-      <w:r>
-        <w:t>Notice that this is not a static class. The Server has to have an instance of UserFactory for NextID to correctly iterate. This is so Unit Testing is easier (see SharedClassesTests&gt;</w:t>
-      </w:r>
-      <w:r>
-        <w:t>Domain&gt;UserTests</w:t>
-      </w:r>
-      <w:r>
-        <w:t>).</w:t>
-      </w:r>
-    </w:p>
-    <w:p>
-      <w:pPr>
-        <w:pStyle w:val="NoSpacing"/>
-      </w:pPr>
-    </w:p>
-    <w:p>
-      <w:pPr>
-        <w:pStyle w:val="NoSpacing"/>
-      </w:pPr>
-      <w:r>
-        <w:t>The &lt;Domain&gt;Facto</w:t>
-      </w:r>
-      <w:r>
-        <w:t xml:space="preserve">ry was created to make one central location for Domain ID creation. </w:t>
-      </w:r>
-      <w:r>
-        <w:t xml:space="preserve">ID iteration could not be done inside the domain class as domain objects were recreated in both Server and Client. This meant that </w:t>
-      </w:r>
-      <w:r>
-        <w:t>Domain objects</w:t>
-      </w:r>
-      <w:r>
-        <w:t xml:space="preserve"> that were equal were getting independent IDs. To solve this problem, only the Server could have permission to create and allocate Domain IDs using the &lt;Domain&gt;Factories. </w:t>
-      </w:r>
-      <w:r>
-        <w:t>Then when a Domain object was allocated an ID, it could just pass this ID along with the object creation elsewhere. For example, when a new Client has logged in and the Server has allocated the Client a unique User ID, the Client must create its own instance of the User with the same unique ID. For this to happen, the User object is overloaded with the following:</w:t>
-      </w:r>
-    </w:p>
-    <w:p>
-      <w:pPr>
-        <w:pStyle w:val="NoSpacing"/>
-      </w:pPr>
-    </w:p>
-    <w:p>
-      <w:pPr>
-        <w:pStyle w:val="NoSpacing"/>
-        <w:rPr>
-          <w:rFonts w:ascii="Consolas" w:hAnsi="Consolas" w:cs="Consolas"/>
-          <w:color w:val="000000"/>
-          <w:sz w:val="19"/>
-          <w:szCs w:val="19"/>
-        </w:rPr>
-      </w:pPr>
-      <w:r>
-        <w:rPr>
-          <w:rFonts w:ascii="Consolas" w:hAnsi="Consolas" w:cs="Consolas"/>
-          <w:color w:val="0000FF"/>
-          <w:sz w:val="19"/>
-          <w:szCs w:val="19"/>
-          <w:highlight w:val="white"/>
-        </w:rPr>
-        <w:t>var</w:t>
-      </w:r>
-      <w:r>
-        <w:rPr>
-          <w:rFonts w:ascii="Consolas" w:hAnsi="Consolas" w:cs="Consolas"/>
-          <w:color w:val="000000"/>
-          <w:sz w:val="19"/>
-          <w:szCs w:val="19"/>
-          <w:highlight w:val="white"/>
-        </w:rPr>
-        <w:t xml:space="preserve"> user = </w:t>
-      </w:r>
-      <w:r>
-        <w:rPr>
-          <w:rFonts w:ascii="Consolas" w:hAnsi="Consolas" w:cs="Consolas"/>
-          <w:color w:val="0000FF"/>
-          <w:sz w:val="19"/>
-          <w:szCs w:val="19"/>
-          <w:highlight w:val="white"/>
-        </w:rPr>
-        <w:t>new</w:t>
-      </w:r>
-      <w:r>
-        <w:rPr>
-          <w:rFonts w:ascii="Consolas" w:hAnsi="Consolas" w:cs="Consolas"/>
-          <w:color w:val="000000"/>
-          <w:sz w:val="19"/>
-          <w:szCs w:val="19"/>
-          <w:highlight w:val="white"/>
-        </w:rPr>
-        <w:t xml:space="preserve"> </w:t>
-      </w:r>
-      <w:r>
-        <w:rPr>
-          <w:rFonts w:ascii="Consolas" w:hAnsi="Consolas" w:cs="Consolas"/>
           <w:color w:val="2B91AF"/>
           <w:sz w:val="19"/>
           <w:szCs w:val="19"/>
@@ -882,12 +300,7 @@
         <w:pStyle w:val="NoSpacing"/>
       </w:pPr>
       <w:r>
-        <w:t>In the above case, a new User is created on the client side with a predetermined username and user ID. The User ID was packaged up in a loginResponse message that was sent by the server</w:t>
-      </w:r>
-      <w:bookmarkStart w:id="0" w:name="_GoBack"/>
-      <w:bookmarkEnd w:id="0"/>
-      <w:r>
-        <w:t>.</w:t>
+        <w:t>In the above case, a new User is created on the client side with a predetermined username and user ID. The User ID was packaged up in a loginResponse message that was sent by the server.</w:t>
       </w:r>
     </w:p>
     <w:p>
@@ -1041,7 +454,7 @@
                     </pic:cNvPicPr>
                   </pic:nvPicPr>
                   <pic:blipFill>
-                    <a:blip r:embed="rId6">
+                    <a:blip r:embed="rId8">
                       <a:extLst>
                         <a:ext uri="{28A0092B-C50C-407E-A947-70E740481C1C}">
                           <a14:useLocalDpi xmlns:a14="http://schemas.microsoft.com/office/drawing/2010/main" val="0"/>
@@ -1110,6 +523,13 @@
       <w:pPr>
         <w:pStyle w:val="NoSpacing"/>
       </w:pPr>
+      <w:bookmarkStart w:id="1" w:name="_GoBack"/>
+      <w:bookmarkEnd w:id="1"/>
+    </w:p>
+    <w:p>
+      <w:pPr>
+        <w:pStyle w:val="NoSpacing"/>
+      </w:pPr>
       <w:r>
         <w:rPr>
           <w:noProof/>
@@ -1132,7 +552,7 @@
                     </pic:cNvPicPr>
                   </pic:nvPicPr>
                   <pic:blipFill>
-                    <a:blip r:embed="rId7">
+                    <a:blip r:embed="rId9">
                       <a:extLst>
                         <a:ext uri="{28A0092B-C50C-407E-A947-70E740481C1C}">
                           <a14:useLocalDpi xmlns:a14="http://schemas.microsoft.com/office/drawing/2010/main" val="0"/>

</xml_diff>

<commit_message>
Replaced Server with a Server Service.
</commit_message>
<xml_diff>
--- a/Documentation/Chat Program Documentation.docx
+++ b/Documentation/Chat Program Documentation.docx
@@ -15,6 +15,91 @@
         <w:pStyle w:val="Heading1"/>
       </w:pPr>
       <w:r>
+        <w:t>Server</w:t>
+      </w:r>
+    </w:p>
+    <w:p>
+      <w:pPr>
+        <w:pStyle w:val="NoSpacing"/>
+      </w:pPr>
+      <w:r>
+        <w:t>To start the server service, open up Deverloper Command Prompt in Administrator, cd to the release directory, and run:</w:t>
+      </w:r>
+    </w:p>
+    <w:p>
+      <w:pPr>
+        <w:pStyle w:val="NoSpacing"/>
+        <w:rPr>
+          <w:rFonts w:ascii="Consolas" w:hAnsi="Consolas" w:cs="Consolas"/>
+          <w:sz w:val="18"/>
+        </w:rPr>
+      </w:pPr>
+      <w:r>
+        <w:rPr>
+          <w:rFonts w:ascii="Consolas" w:hAnsi="Consolas" w:cs="Consolas"/>
+          <w:sz w:val="18"/>
+        </w:rPr>
+        <w:t>Installutil Server.exe</w:t>
+      </w:r>
+    </w:p>
+    <w:p>
+      <w:pPr>
+        <w:pStyle w:val="NoSpacing"/>
+      </w:pPr>
+      <w:r>
+        <w:t>To uninstall the service, run:</w:t>
+      </w:r>
+      <w:r>
+        <w:t xml:space="preserve"> </w:t>
+      </w:r>
+      <w:bookmarkStart w:id="0" w:name="_GoBack"/>
+      <w:bookmarkEnd w:id="0"/>
+    </w:p>
+    <w:p>
+      <w:pPr>
+        <w:pStyle w:val="NoSpacing"/>
+        <w:rPr>
+          <w:rFonts w:ascii="Consolas" w:hAnsi="Consolas" w:cs="Consolas"/>
+          <w:sz w:val="18"/>
+        </w:rPr>
+      </w:pPr>
+      <w:r>
+        <w:rPr>
+          <w:rFonts w:ascii="Consolas" w:hAnsi="Consolas" w:cs="Consolas"/>
+          <w:sz w:val="18"/>
+        </w:rPr>
+        <w:t xml:space="preserve">Installutil </w:t>
+      </w:r>
+      <w:r>
+        <w:rPr>
+          <w:rFonts w:ascii="Consolas" w:hAnsi="Consolas" w:cs="Consolas"/>
+          <w:sz w:val="18"/>
+        </w:rPr>
+        <w:t xml:space="preserve">/u </w:t>
+      </w:r>
+      <w:r>
+        <w:rPr>
+          <w:rFonts w:ascii="Consolas" w:hAnsi="Consolas" w:cs="Consolas"/>
+          <w:sz w:val="18"/>
+        </w:rPr>
+        <w:t>Server.exe</w:t>
+      </w:r>
+    </w:p>
+    <w:p>
+      <w:pPr>
+        <w:pStyle w:val="NoSpacing"/>
+      </w:pPr>
+    </w:p>
+    <w:p>
+      <w:pPr>
+        <w:pStyle w:val="NoSpacing"/>
+      </w:pPr>
+    </w:p>
+    <w:p>
+      <w:pPr>
+        <w:pStyle w:val="Heading1"/>
+      </w:pPr>
+      <w:r>
         <w:t>Domain ID Allocation</w:t>
       </w:r>
     </w:p>
@@ -61,8 +146,8 @@
         <w:pStyle w:val="NoSpacing"/>
       </w:pPr>
     </w:p>
-    <w:bookmarkStart w:id="0" w:name="_MON_1459627047"/>
-    <w:bookmarkEnd w:id="0"/>
+    <w:bookmarkStart w:id="1" w:name="_MON_1459627047"/>
+    <w:bookmarkEnd w:id="1"/>
     <w:p>
       <w:pPr>
         <w:pStyle w:val="NoSpacing"/>
@@ -88,10 +173,10 @@
             <v:path o:extrusionok="f" gradientshapeok="t" o:connecttype="rect"/>
             <o:lock v:ext="edit" aspectratio="t"/>
           </v:shapetype>
-          <v:shape id="_x0000_i1025" type="#_x0000_t75" style="width:451.55pt;height:178.05pt" o:ole="">
+          <v:shape id="_x0000_i1025" type="#_x0000_t75" style="width:451.75pt;height:177.75pt" o:ole="">
             <v:imagedata r:id="rId6" o:title=""/>
           </v:shape>
-          <o:OLEObject Type="Embed" ProgID="Word.OpenDocumentText.12" ShapeID="_x0000_i1025" DrawAspect="Content" ObjectID="_1459627304" r:id="rId7"/>
+          <o:OLEObject Type="Embed" ProgID="Word.OpenDocumentText.12" ShapeID="_x0000_i1025" DrawAspect="Content" ObjectID="_1460574602" r:id="rId7"/>
         </w:object>
       </w:r>
     </w:p>
@@ -175,10 +260,7 @@
         <w:t xml:space="preserve"> </w:t>
       </w:r>
       <w:r>
-        <w:t>IDGenerator</w:t>
-      </w:r>
-      <w:r>
-        <w:t xml:space="preserve"> </w:t>
+        <w:t xml:space="preserve">IDGenerator </w:t>
       </w:r>
       <w:r>
         <w:t>was created to make</w:t>
@@ -523,8 +605,6 @@
       <w:pPr>
         <w:pStyle w:val="NoSpacing"/>
       </w:pPr>
-      <w:bookmarkStart w:id="1" w:name="_GoBack"/>
-      <w:bookmarkEnd w:id="1"/>
     </w:p>
     <w:p>
       <w:pPr>

</xml_diff>

<commit_message>
Added Code Contract Preconditions to SharedClasses project.
</commit_message>
<xml_diff>
--- a/Documentation/Chat Program Documentation.docx
+++ b/Documentation/Chat Program Documentation.docx
@@ -23,7 +23,15 @@
         <w:pStyle w:val="NoSpacing"/>
       </w:pPr>
       <w:r>
-        <w:t>To start the server service, open up Deverloper Command Prompt in Administrator, cd to the release directory, and run:</w:t>
+        <w:t xml:space="preserve">To start the server service, open up </w:t>
+      </w:r>
+      <w:r>
+        <w:t>Developer</w:t>
+      </w:r>
+      <w:bookmarkStart w:id="0" w:name="_GoBack"/>
+      <w:bookmarkEnd w:id="0"/>
+      <w:r>
+        <w:t xml:space="preserve"> Command Prompt in Administrator, cd to the release directory, and run:</w:t>
       </w:r>
     </w:p>
     <w:p>
@@ -52,8 +60,6 @@
       <w:r>
         <w:t xml:space="preserve"> </w:t>
       </w:r>
-      <w:bookmarkStart w:id="0" w:name="_GoBack"/>
-      <w:bookmarkEnd w:id="0"/>
     </w:p>
     <w:p>
       <w:pPr>
@@ -68,22 +74,96 @@
           <w:rFonts w:ascii="Consolas" w:hAnsi="Consolas" w:cs="Consolas"/>
           <w:sz w:val="18"/>
         </w:rPr>
-        <w:t xml:space="preserve">Installutil </w:t>
-      </w:r>
-      <w:r>
-        <w:rPr>
-          <w:rFonts w:ascii="Consolas" w:hAnsi="Consolas" w:cs="Consolas"/>
-          <w:sz w:val="18"/>
-        </w:rPr>
-        <w:t xml:space="preserve">/u </w:t>
-      </w:r>
-      <w:r>
-        <w:rPr>
-          <w:rFonts w:ascii="Consolas" w:hAnsi="Consolas" w:cs="Consolas"/>
-          <w:sz w:val="18"/>
-        </w:rPr>
-        <w:t>Server.exe</w:t>
-      </w:r>
+        <w:t>Installutil /u Server.exe</w:t>
+      </w:r>
+    </w:p>
+    <w:p>
+      <w:pPr>
+        <w:pStyle w:val="NoSpacing"/>
+      </w:pPr>
+    </w:p>
+    <w:p>
+      <w:pPr>
+        <w:pStyle w:val="Heading1"/>
+      </w:pPr>
+      <w:r>
+        <w:t>Code Contracts</w:t>
+      </w:r>
+    </w:p>
+    <w:p>
+      <w:pPr>
+        <w:pStyle w:val="NoSpacing"/>
+      </w:pPr>
+      <w:r>
+        <w:t>If you want the full experience of debugging</w:t>
+      </w:r>
+      <w:r>
+        <w:t xml:space="preserve"> this solution</w:t>
+      </w:r>
+      <w:r>
+        <w:t>, install this Code Contracts extension:</w:t>
+      </w:r>
+    </w:p>
+    <w:p>
+      <w:pPr>
+        <w:pStyle w:val="NoSpacing"/>
+      </w:pPr>
+      <w:hyperlink r:id="rId6" w:history="1">
+        <w:r>
+          <w:rPr>
+            <w:rStyle w:val="Hyperlink"/>
+          </w:rPr>
+          <w:t>http://visualstudiogallery.msdn.microsoft.com/1ec7db13-3363-46c9-851f-1ce455f66970</w:t>
+        </w:r>
+      </w:hyperlink>
+    </w:p>
+    <w:p>
+      <w:pPr>
+        <w:pStyle w:val="NoSpacing"/>
+      </w:pPr>
+    </w:p>
+    <w:p>
+      <w:pPr>
+        <w:pStyle w:val="NoSpacing"/>
+      </w:pPr>
+      <w:r>
+        <w:t xml:space="preserve">This will give you static </w:t>
+      </w:r>
+      <w:r>
+        <w:t>code contract analysis</w:t>
+      </w:r>
+      <w:r>
+        <w:t xml:space="preserve"> to make sure that you’re not passing in values that will upset your preconditions. Your build may complain if you don’t have this extension as it will build the</w:t>
+      </w:r>
+      <w:r>
+        <w:t xml:space="preserve"> assemblies using CCRewrite.exe, and whenever it passes a contract it will get upset.</w:t>
+      </w:r>
+    </w:p>
+    <w:p>
+      <w:pPr>
+        <w:pStyle w:val="NoSpacing"/>
+      </w:pPr>
+    </w:p>
+    <w:p>
+      <w:pPr>
+        <w:pStyle w:val="NoSpacing"/>
+      </w:pPr>
+      <w:r>
+        <w:t>More information on Visual Studio Code Contracts here</w:t>
+      </w:r>
+    </w:p>
+    <w:p>
+      <w:pPr>
+        <w:pStyle w:val="NoSpacing"/>
+      </w:pPr>
+      <w:hyperlink r:id="rId7" w:history="1">
+        <w:r>
+          <w:rPr>
+            <w:rStyle w:val="Hyperlink"/>
+          </w:rPr>
+          <w:t>http://devjourney.com/blog/2014/02/12/code-contracts-part-1-introduction/</w:t>
+        </w:r>
+      </w:hyperlink>
     </w:p>
     <w:p>
       <w:pPr>
@@ -173,10 +253,10 @@
             <v:path o:extrusionok="f" gradientshapeok="t" o:connecttype="rect"/>
             <o:lock v:ext="edit" aspectratio="t"/>
           </v:shapetype>
-          <v:shape id="_x0000_i1025" type="#_x0000_t75" style="width:451.75pt;height:177.75pt" o:ole="">
-            <v:imagedata r:id="rId6" o:title=""/>
+          <v:shape id="_x0000_i1025" type="#_x0000_t75" style="width:451.9pt;height:177.85pt" o:ole="">
+            <v:imagedata r:id="rId8" o:title=""/>
           </v:shape>
-          <o:OLEObject Type="Embed" ProgID="Word.OpenDocumentText.12" ShapeID="_x0000_i1025" DrawAspect="Content" ObjectID="_1460574602" r:id="rId7"/>
+          <o:OLEObject Type="Embed" ProgID="Word.OpenDocumentText.12" ShapeID="_x0000_i1025" DrawAspect="Content" ObjectID="_1461168555" r:id="rId9"/>
         </w:object>
       </w:r>
     </w:p>
@@ -278,7 +358,11 @@
         <w:t>Domain objects</w:t>
       </w:r>
       <w:r>
-        <w:t xml:space="preserve"> that were equal were getting independent IDs. To solve this problem, only the Server could have permission to create and allocate Domain IDs using the &lt;Domain&gt;</w:t>
+        <w:t xml:space="preserve"> that were equal were getting independent IDs. To solve </w:t>
+      </w:r>
+      <w:r>
+        <w:lastRenderedPageBreak/>
+        <w:t>this problem, only the Server could have permission to create and allocate Domain IDs using the &lt;Domain&gt;</w:t>
       </w:r>
       <w:r>
         <w:t>IDGenerator</w:t>
@@ -536,7 +620,7 @@
                     </pic:cNvPicPr>
                   </pic:nvPicPr>
                   <pic:blipFill>
-                    <a:blip r:embed="rId8">
+                    <a:blip r:embed="rId10">
                       <a:extLst>
                         <a:ext uri="{28A0092B-C50C-407E-A947-70E740481C1C}">
                           <a14:useLocalDpi xmlns:a14="http://schemas.microsoft.com/office/drawing/2010/main" val="0"/>
@@ -632,7 +716,7 @@
                     </pic:cNvPicPr>
                   </pic:nvPicPr>
                   <pic:blipFill>
-                    <a:blip r:embed="rId9">
+                    <a:blip r:embed="rId11">
                       <a:extLst>
                         <a:ext uri="{28A0092B-C50C-407E-A947-70E740481C1C}">
                           <a14:useLocalDpi xmlns:a14="http://schemas.microsoft.com/office/drawing/2010/main" val="0"/>
@@ -1249,6 +1333,17 @@
       <w:spacing w:after="0" w:line="240" w:lineRule="auto"/>
     </w:pPr>
   </w:style>
+  <w:style w:type="character" w:styleId="Hyperlink">
+    <w:name w:val="Hyperlink"/>
+    <w:basedOn w:val="DefaultParagraphFont"/>
+    <w:uiPriority w:val="99"/>
+    <w:unhideWhenUsed/>
+    <w:rsid w:val="00586D2F"/>
+    <w:rPr>
+      <w:color w:val="0563C1" w:themeColor="hyperlink"/>
+      <w:u w:val="single"/>
+    </w:rPr>
+  </w:style>
 </w:styles>
 </file>
 

</xml_diff>